<commit_message>
Updated files and added new assets
</commit_message>
<xml_diff>
--- a/Sofiane Belbrik.docx
+++ b/Sofiane Belbrik.docx
@@ -7,7 +7,7 @@
         <w:pStyle w:val="BodyText"/>
         <w:spacing w:before="40"/>
         <w:rPr>
-          <w:rFonts w:asciiTheme="minorHAnsi" w:hAnsiTheme="minorHAnsi" w:cstheme="minorHAnsi"/>
+          <w:rFonts w:asciiTheme="majorHAnsi" w:hAnsiTheme="majorHAnsi" w:cstheme="minorHAnsi"/>
           <w:color w:val="231F20"/>
           <w:w w:val="105"/>
           <w:sz w:val="36"/>
@@ -16,9 +16,11 @@
       </w:pPr>
       <w:bookmarkStart w:id="0" w:name="OLE_LINK33"/>
       <w:bookmarkStart w:id="1" w:name="OLE_LINK34"/>
-      <w:r>
-        <w:rPr>
-          <w:rFonts w:asciiTheme="minorHAnsi" w:hAnsiTheme="minorHAnsi" w:cstheme="minorHAnsi"/>
+      <w:bookmarkStart w:id="2" w:name="OLE_LINK108"/>
+      <w:bookmarkStart w:id="3" w:name="OLE_LINK109"/>
+      <w:r>
+        <w:rPr>
+          <w:rFonts w:asciiTheme="majorHAnsi" w:hAnsiTheme="majorHAnsi" w:cstheme="minorHAnsi"/>
           <w:color w:val="231F20"/>
           <w:w w:val="105"/>
           <w:sz w:val="36"/>
@@ -32,46 +34,47 @@
         <w:pStyle w:val="BodyText"/>
         <w:spacing w:before="40"/>
         <w:rPr>
-          <w:rFonts w:asciiTheme="minorHAnsi" w:hAnsiTheme="minorHAnsi" w:cstheme="minorHAnsi"/>
+          <w:rFonts w:asciiTheme="majorHAnsi" w:hAnsiTheme="majorHAnsi" w:cstheme="minorHAnsi"/>
+          <w:b/>
+          <w:bCs/>
           <w:i/>
           <w:iCs/>
           <w:color w:val="231F20"/>
           <w:w w:val="105"/>
-          <w:sz w:val="24"/>
-          <w:szCs w:val="24"/>
-        </w:rPr>
-      </w:pPr>
-      <w:r>
-        <w:rPr>
-          <w:rFonts w:asciiTheme="minorHAnsi" w:hAnsiTheme="minorHAnsi" w:cstheme="minorHAnsi"/>
+          <w:sz w:val="20"/>
+          <w:szCs w:val="20"/>
+        </w:rPr>
+      </w:pPr>
+      <w:r>
+        <w:rPr>
+          <w:rFonts w:asciiTheme="majorHAnsi" w:hAnsiTheme="majorHAnsi" w:cstheme="minorHAnsi"/>
+          <w:b/>
+          <w:bCs/>
           <w:color w:val="231F20"/>
           <w:w w:val="105"/>
-          <w:sz w:val="24"/>
-          <w:szCs w:val="24"/>
-        </w:rPr>
-        <w:t>Summary:</w:t>
-      </w:r>
-    </w:p>
+          <w:sz w:val="20"/>
+          <w:szCs w:val="20"/>
+        </w:rPr>
+        <w:t>SUMMARY</w:t>
+      </w:r>
+    </w:p>
+    <w:bookmarkEnd w:id="0"/>
+    <w:bookmarkEnd w:id="1"/>
     <w:p>
       <w:pPr>
         <w:pStyle w:val="BodyText"/>
         <w:spacing w:before="40"/>
         <w:rPr>
-          <w:rFonts w:asciiTheme="minorHAnsi" w:hAnsiTheme="minorHAnsi" w:cstheme="minorHAnsi"/>
+          <w:rFonts w:asciiTheme="majorHAnsi" w:hAnsiTheme="majorHAnsi" w:cstheme="minorHAnsi"/>
           <w:color w:val="231F20"/>
           <w:w w:val="105"/>
           <w:sz w:val="20"/>
           <w:szCs w:val="20"/>
         </w:rPr>
       </w:pPr>
-      <w:bookmarkStart w:id="2" w:name="OLE_LINK29"/>
-      <w:bookmarkStart w:id="3" w:name="OLE_LINK30"/>
-      <w:bookmarkStart w:id="4" w:name="OLE_LINK37"/>
-      <w:bookmarkEnd w:id="0"/>
-      <w:bookmarkEnd w:id="1"/>
-      <w:r>
-        <w:rPr>
-          <w:rFonts w:asciiTheme="minorHAnsi" w:hAnsiTheme="minorHAnsi" w:cstheme="minorHAnsi"/>
+      <w:r>
+        <w:rPr>
+          <w:rFonts w:asciiTheme="majorHAnsi" w:hAnsiTheme="majorHAnsi" w:cstheme="minorHAnsi"/>
           <w:color w:val="231F20"/>
           <w:w w:val="105"/>
           <w:sz w:val="20"/>
@@ -81,7 +84,7 @@
       </w:r>
       <w:r>
         <w:rPr>
-          <w:rFonts w:asciiTheme="minorHAnsi" w:hAnsiTheme="minorHAnsi" w:cstheme="minorHAnsi"/>
+          <w:rFonts w:asciiTheme="majorHAnsi" w:hAnsiTheme="majorHAnsi" w:cstheme="minorHAnsi"/>
           <w:color w:val="231F20"/>
           <w:w w:val="105"/>
           <w:sz w:val="20"/>
@@ -91,7 +94,7 @@
       </w:r>
       <w:r>
         <w:rPr>
-          <w:rFonts w:asciiTheme="minorHAnsi" w:hAnsiTheme="minorHAnsi" w:cstheme="minorHAnsi"/>
+          <w:rFonts w:asciiTheme="majorHAnsi" w:hAnsiTheme="majorHAnsi" w:cstheme="minorHAnsi"/>
           <w:color w:val="231F20"/>
           <w:w w:val="105"/>
           <w:sz w:val="20"/>
@@ -101,7 +104,7 @@
       </w:r>
       <w:r>
         <w:rPr>
-          <w:rFonts w:asciiTheme="minorHAnsi" w:hAnsiTheme="minorHAnsi" w:cstheme="minorHAnsi"/>
+          <w:rFonts w:asciiTheme="majorHAnsi" w:hAnsiTheme="majorHAnsi" w:cstheme="minorHAnsi"/>
           <w:color w:val="231F20"/>
           <w:w w:val="105"/>
           <w:sz w:val="20"/>
@@ -111,192 +114,179 @@
       </w:r>
       <w:r>
         <w:rPr>
-          <w:rFonts w:asciiTheme="minorHAnsi" w:hAnsiTheme="minorHAnsi" w:cstheme="minorHAnsi"/>
+          <w:rFonts w:asciiTheme="majorHAnsi" w:hAnsiTheme="majorHAnsi" w:cstheme="minorHAnsi"/>
           <w:color w:val="231F20"/>
           <w:w w:val="105"/>
           <w:sz w:val="20"/>
           <w:szCs w:val="20"/>
         </w:rPr>
-        <w:t xml:space="preserve">| </w:t>
-      </w:r>
-      <w:r>
-        <w:rPr>
-          <w:rFonts w:asciiTheme="minorHAnsi" w:hAnsiTheme="minorHAnsi" w:cstheme="minorHAnsi"/>
+        <w:t>| MSc</w:t>
+      </w:r>
+      <w:r>
+        <w:rPr>
+          <w:rFonts w:asciiTheme="majorHAnsi" w:hAnsiTheme="majorHAnsi" w:cstheme="minorHAnsi"/>
           <w:color w:val="231F20"/>
           <w:w w:val="105"/>
           <w:sz w:val="20"/>
           <w:szCs w:val="20"/>
         </w:rPr>
-        <w:t>MSc</w:t>
-      </w:r>
-      <w:r>
-        <w:rPr>
-          <w:rFonts w:asciiTheme="minorHAnsi" w:hAnsiTheme="minorHAnsi" w:cstheme="minorHAnsi"/>
+        <w:t xml:space="preserve"> Artificial Intelligence, </w:t>
+      </w:r>
+      <w:r>
+        <w:rPr>
+          <w:rFonts w:asciiTheme="majorHAnsi" w:hAnsiTheme="majorHAnsi" w:cstheme="minorHAnsi"/>
           <w:color w:val="231F20"/>
           <w:w w:val="105"/>
           <w:sz w:val="20"/>
           <w:szCs w:val="20"/>
         </w:rPr>
-        <w:t xml:space="preserve"> Artificial Intelligence, </w:t>
-      </w:r>
-      <w:r>
-        <w:rPr>
-          <w:rFonts w:asciiTheme="minorHAnsi" w:hAnsiTheme="minorHAnsi" w:cstheme="minorHAnsi"/>
+        <w:t xml:space="preserve">BSc (Hons) </w:t>
+      </w:r>
+      <w:r>
+        <w:rPr>
+          <w:rFonts w:asciiTheme="majorHAnsi" w:hAnsiTheme="majorHAnsi" w:cstheme="minorHAnsi"/>
           <w:color w:val="231F20"/>
           <w:w w:val="105"/>
           <w:sz w:val="20"/>
           <w:szCs w:val="20"/>
         </w:rPr>
-        <w:t xml:space="preserve">BSc (Hons) </w:t>
-      </w:r>
-      <w:r>
-        <w:rPr>
-          <w:rFonts w:asciiTheme="minorHAnsi" w:hAnsiTheme="minorHAnsi" w:cstheme="minorHAnsi"/>
+        <w:t>Computing Systems</w:t>
+      </w:r>
+      <w:r>
+        <w:rPr>
+          <w:rFonts w:asciiTheme="majorHAnsi" w:hAnsiTheme="majorHAnsi" w:cstheme="minorHAnsi"/>
           <w:color w:val="231F20"/>
           <w:w w:val="105"/>
           <w:sz w:val="20"/>
           <w:szCs w:val="20"/>
         </w:rPr>
-        <w:t>Computing Systems</w:t>
-      </w:r>
-      <w:r>
-        <w:rPr>
-          <w:rFonts w:asciiTheme="minorHAnsi" w:hAnsiTheme="minorHAnsi" w:cstheme="minorHAnsi"/>
+        <w:t>.</w:t>
+      </w:r>
+    </w:p>
+    <w:p>
+      <w:pPr>
+        <w:pStyle w:val="BodyText"/>
+        <w:spacing w:before="40"/>
+        <w:rPr>
+          <w:rFonts w:asciiTheme="majorHAnsi" w:hAnsiTheme="majorHAnsi" w:cstheme="minorHAnsi"/>
           <w:color w:val="231F20"/>
           <w:w w:val="105"/>
           <w:sz w:val="20"/>
           <w:szCs w:val="20"/>
+          <w:lang w:val="en-GB"/>
+        </w:rPr>
+      </w:pPr>
+      <w:bookmarkStart w:id="4" w:name="OLE_LINK31"/>
+      <w:bookmarkStart w:id="5" w:name="OLE_LINK32"/>
+      <w:bookmarkStart w:id="6" w:name="OLE_LINK17"/>
+      <w:bookmarkStart w:id="7" w:name="OLE_LINK18"/>
+      <w:r>
+        <w:rPr>
+          <w:rFonts w:asciiTheme="majorHAnsi" w:hAnsiTheme="majorHAnsi" w:cstheme="minorHAnsi"/>
+          <w:color w:val="231F20"/>
+          <w:w w:val="105"/>
+          <w:sz w:val="20"/>
+          <w:szCs w:val="20"/>
+          <w:lang w:val="en-GB"/>
+        </w:rPr>
+        <w:t xml:space="preserve">Proficient in Python application development, PostgreSQL database integration, and AWS cloud services. </w:t>
+      </w:r>
+    </w:p>
+    <w:p>
+      <w:pPr>
+        <w:pStyle w:val="BodyText"/>
+        <w:spacing w:before="40"/>
+        <w:rPr>
+          <w:rFonts w:asciiTheme="majorHAnsi" w:hAnsiTheme="majorHAnsi" w:cstheme="minorHAnsi"/>
+          <w:color w:val="231F20"/>
+          <w:w w:val="105"/>
+          <w:sz w:val="20"/>
+          <w:szCs w:val="20"/>
+          <w:lang w:val="en-GB"/>
+        </w:rPr>
+      </w:pPr>
+      <w:r>
+        <w:rPr>
+          <w:rFonts w:asciiTheme="majorHAnsi" w:hAnsiTheme="majorHAnsi" w:cstheme="minorHAnsi"/>
+          <w:color w:val="231F20"/>
+          <w:w w:val="105"/>
+          <w:sz w:val="20"/>
+          <w:szCs w:val="20"/>
+        </w:rPr>
+        <w:t xml:space="preserve">With practical experience </w:t>
+      </w:r>
+      <w:r>
+        <w:rPr>
+          <w:rFonts w:asciiTheme="majorHAnsi" w:hAnsiTheme="majorHAnsi" w:cstheme="minorHAnsi"/>
+          <w:color w:val="231F20"/>
+          <w:w w:val="105"/>
+          <w:sz w:val="20"/>
+          <w:szCs w:val="20"/>
+        </w:rPr>
+        <w:t>in real-world software engineering projects</w:t>
+      </w:r>
+      <w:r>
+        <w:rPr>
+          <w:rFonts w:asciiTheme="majorHAnsi" w:hAnsiTheme="majorHAnsi" w:cstheme="minorHAnsi"/>
+          <w:color w:val="231F20"/>
+          <w:w w:val="105"/>
+          <w:sz w:val="20"/>
+          <w:szCs w:val="20"/>
+        </w:rPr>
+        <w:t xml:space="preserve"> </w:t>
+      </w:r>
+      <w:r>
+        <w:rPr>
+          <w:rFonts w:asciiTheme="majorHAnsi" w:hAnsiTheme="majorHAnsi" w:cstheme="minorHAnsi"/>
+          <w:color w:val="231F20"/>
+          <w:w w:val="105"/>
+          <w:sz w:val="20"/>
+          <w:szCs w:val="20"/>
+        </w:rPr>
+        <w:t xml:space="preserve">across </w:t>
+      </w:r>
+      <w:r>
+        <w:rPr>
+          <w:rFonts w:asciiTheme="majorHAnsi" w:hAnsiTheme="majorHAnsi" w:cstheme="minorHAnsi"/>
+          <w:color w:val="231F20"/>
+          <w:w w:val="105"/>
+          <w:sz w:val="20"/>
+          <w:szCs w:val="20"/>
+          <w:lang w:val="en-GB"/>
+        </w:rPr>
+        <w:t>web</w:t>
+      </w:r>
+      <w:r>
+        <w:rPr>
+          <w:rFonts w:asciiTheme="majorHAnsi" w:hAnsiTheme="majorHAnsi" w:cstheme="minorHAnsi"/>
+          <w:color w:val="231F20"/>
+          <w:w w:val="105"/>
+          <w:sz w:val="20"/>
+          <w:szCs w:val="20"/>
+          <w:lang w:val="en-GB"/>
+        </w:rPr>
+        <w:t xml:space="preserve"> development and the energy industry</w:t>
+      </w:r>
+      <w:r>
+        <w:rPr>
+          <w:rFonts w:asciiTheme="majorHAnsi" w:hAnsiTheme="majorHAnsi" w:cstheme="minorHAnsi"/>
+          <w:color w:val="231F20"/>
+          <w:w w:val="105"/>
+          <w:sz w:val="20"/>
+          <w:szCs w:val="20"/>
+          <w:lang w:val="en-GB"/>
         </w:rPr>
         <w:t>.</w:t>
       </w:r>
     </w:p>
-    <w:p>
-      <w:pPr>
-        <w:pStyle w:val="BodyText"/>
-        <w:spacing w:before="40"/>
-        <w:rPr>
-          <w:rFonts w:asciiTheme="minorHAnsi" w:hAnsiTheme="minorHAnsi" w:cstheme="minorHAnsi"/>
-          <w:color w:val="231F20"/>
-          <w:w w:val="105"/>
-          <w:sz w:val="20"/>
-          <w:szCs w:val="20"/>
-          <w:lang w:val="en-GB"/>
-        </w:rPr>
-      </w:pPr>
-      <w:bookmarkStart w:id="5" w:name="OLE_LINK31"/>
-      <w:bookmarkStart w:id="6" w:name="OLE_LINK32"/>
-      <w:bookmarkStart w:id="7" w:name="OLE_LINK17"/>
-      <w:bookmarkStart w:id="8" w:name="OLE_LINK18"/>
-      <w:r>
-        <w:rPr>
-          <w:rFonts w:asciiTheme="minorHAnsi" w:hAnsiTheme="minorHAnsi" w:cstheme="minorHAnsi"/>
-          <w:color w:val="231F20"/>
-          <w:w w:val="105"/>
-          <w:sz w:val="20"/>
-          <w:szCs w:val="20"/>
-          <w:lang w:val="en-GB"/>
-        </w:rPr>
-        <w:t xml:space="preserve">Proficient in Python application development, PostgreSQL database integration, and AWS cloud services. </w:t>
-      </w:r>
-    </w:p>
-    <w:p>
-      <w:pPr>
-        <w:pStyle w:val="BodyText"/>
-        <w:spacing w:before="40"/>
-        <w:rPr>
-          <w:rFonts w:asciiTheme="minorHAnsi" w:hAnsiTheme="minorHAnsi" w:cstheme="minorHAnsi"/>
-          <w:color w:val="231F20"/>
-          <w:w w:val="105"/>
-          <w:sz w:val="20"/>
-          <w:szCs w:val="20"/>
-          <w:lang w:val="en-GB"/>
-        </w:rPr>
-      </w:pPr>
-      <w:r>
-        <w:rPr>
-          <w:rFonts w:asciiTheme="minorHAnsi" w:hAnsiTheme="minorHAnsi" w:cstheme="minorHAnsi"/>
-          <w:color w:val="231F20"/>
-          <w:w w:val="105"/>
-          <w:sz w:val="20"/>
-          <w:szCs w:val="20"/>
-        </w:rPr>
-        <w:t xml:space="preserve">With practical experience </w:t>
-      </w:r>
-      <w:r>
-        <w:rPr>
-          <w:rFonts w:asciiTheme="minorHAnsi" w:hAnsiTheme="minorHAnsi" w:cstheme="minorHAnsi"/>
-          <w:color w:val="231F20"/>
-          <w:w w:val="105"/>
-          <w:sz w:val="20"/>
-          <w:szCs w:val="20"/>
-        </w:rPr>
-        <w:t>in real-world software engineering projects</w:t>
-      </w:r>
-      <w:r>
-        <w:rPr>
-          <w:rFonts w:asciiTheme="minorHAnsi" w:hAnsiTheme="minorHAnsi" w:cstheme="minorHAnsi"/>
-          <w:color w:val="231F20"/>
-          <w:w w:val="105"/>
-          <w:sz w:val="20"/>
-          <w:szCs w:val="20"/>
-        </w:rPr>
-        <w:t xml:space="preserve"> </w:t>
-      </w:r>
-      <w:r>
-        <w:rPr>
-          <w:rFonts w:asciiTheme="minorHAnsi" w:hAnsiTheme="minorHAnsi" w:cstheme="minorHAnsi"/>
-          <w:color w:val="231F20"/>
-          <w:w w:val="105"/>
-          <w:sz w:val="20"/>
-          <w:szCs w:val="20"/>
-        </w:rPr>
-        <w:t xml:space="preserve">across </w:t>
-      </w:r>
-      <w:r>
-        <w:rPr>
-          <w:rFonts w:asciiTheme="minorHAnsi" w:hAnsiTheme="minorHAnsi" w:cstheme="minorHAnsi"/>
-          <w:color w:val="231F20"/>
-          <w:w w:val="105"/>
-          <w:sz w:val="20"/>
-          <w:szCs w:val="20"/>
-          <w:lang w:val="en-GB"/>
-        </w:rPr>
-        <w:t>web</w:t>
-      </w:r>
-      <w:r>
-        <w:rPr>
-          <w:rFonts w:asciiTheme="minorHAnsi" w:hAnsiTheme="minorHAnsi" w:cstheme="minorHAnsi"/>
-          <w:color w:val="231F20"/>
-          <w:w w:val="105"/>
-          <w:sz w:val="20"/>
-          <w:szCs w:val="20"/>
-          <w:lang w:val="en-GB"/>
-        </w:rPr>
-        <w:t xml:space="preserve"> development and the energy industry</w:t>
-      </w:r>
-      <w:r>
-        <w:rPr>
-          <w:rFonts w:asciiTheme="minorHAnsi" w:hAnsiTheme="minorHAnsi" w:cstheme="minorHAnsi"/>
-          <w:color w:val="231F20"/>
-          <w:w w:val="105"/>
-          <w:sz w:val="20"/>
-          <w:szCs w:val="20"/>
-          <w:lang w:val="en-GB"/>
-        </w:rPr>
-        <w:t>.</w:t>
-      </w:r>
-    </w:p>
-    <w:bookmarkEnd w:id="2"/>
-    <w:bookmarkEnd w:id="3"/>
     <w:bookmarkEnd w:id="4"/>
     <w:bookmarkEnd w:id="5"/>
-    <w:bookmarkEnd w:id="6"/>
     <w:p>
       <w:pPr>
         <w:pStyle w:val="BodyText"/>
         <w:spacing w:before="40"/>
         <w:rPr>
-          <w:rFonts w:asciiTheme="minorHAnsi" w:hAnsiTheme="minorHAnsi" w:cstheme="minorHAnsi"/>
+          <w:rFonts w:asciiTheme="majorHAnsi" w:hAnsiTheme="majorHAnsi" w:cstheme="minorHAnsi"/>
           <w:color w:val="231F20"/>
           <w:w w:val="105"/>
           <w:sz w:val="20"/>
@@ -304,22 +294,25 @@
         </w:rPr>
       </w:pPr>
     </w:p>
-    <w:bookmarkEnd w:id="7"/>
-    <w:bookmarkEnd w:id="8"/>
-    <w:p>
-      <w:pPr>
-        <w:pStyle w:val="BodyText"/>
-        <w:rPr>
-          <w:rFonts w:asciiTheme="minorHAnsi" w:hAnsiTheme="minorHAnsi" w:cstheme="minorHAnsi"/>
+    <w:p>
+      <w:pPr>
+        <w:pStyle w:val="BodyText"/>
+        <w:rPr>
+          <w:rFonts w:asciiTheme="majorHAnsi" w:hAnsiTheme="majorHAnsi" w:cstheme="minorHAnsi"/>
           <w:noProof/>
           <w:color w:val="231F20"/>
           <w:sz w:val="18"/>
           <w:szCs w:val="18"/>
         </w:rPr>
       </w:pPr>
-      <w:r>
-        <w:rPr>
-          <w:rFonts w:asciiTheme="minorHAnsi" w:hAnsiTheme="minorHAnsi" w:cstheme="minorHAnsi"/>
+      <w:bookmarkStart w:id="8" w:name="OLE_LINK94"/>
+      <w:bookmarkStart w:id="9" w:name="OLE_LINK95"/>
+      <w:bookmarkStart w:id="10" w:name="OLE_LINK98"/>
+      <w:bookmarkEnd w:id="6"/>
+      <w:bookmarkEnd w:id="7"/>
+      <w:r>
+        <w:rPr>
+          <w:rFonts w:asciiTheme="majorHAnsi" w:hAnsiTheme="majorHAnsi" w:cstheme="minorHAnsi"/>
           <w:noProof/>
           <w:color w:val="231F20"/>
           <w:sz w:val="18"/>
@@ -329,16 +322,18 @@
       </w:r>
       <w:r>
         <w:rPr>
-          <w:rFonts w:asciiTheme="minorHAnsi" w:hAnsiTheme="minorHAnsi" w:cstheme="minorHAnsi"/>
+          <w:rFonts w:asciiTheme="majorHAnsi" w:hAnsiTheme="majorHAnsi" w:cstheme="minorHAnsi"/>
           <w:color w:val="231F20"/>
           <w:sz w:val="18"/>
           <w:szCs w:val="18"/>
         </w:rPr>
         <w:t xml:space="preserve"> +44 7554673692</w:t>
       </w:r>
-      <w:r>
-        <w:rPr>
-          <w:rFonts w:asciiTheme="minorHAnsi" w:hAnsiTheme="minorHAnsi" w:cstheme="minorHAnsi"/>
+      <w:bookmarkStart w:id="11" w:name="OLE_LINK99"/>
+      <w:bookmarkStart w:id="12" w:name="OLE_LINK100"/>
+      <w:r>
+        <w:rPr>
+          <w:rFonts w:asciiTheme="majorHAnsi" w:hAnsiTheme="majorHAnsi" w:cstheme="minorHAnsi"/>
           <w:color w:val="231F20"/>
           <w:sz w:val="18"/>
           <w:szCs w:val="18"/>
@@ -347,7 +342,7 @@
       </w:r>
       <w:r>
         <w:rPr>
-          <w:rFonts w:asciiTheme="minorHAnsi" w:hAnsiTheme="minorHAnsi" w:cstheme="minorHAnsi"/>
+          <w:rFonts w:asciiTheme="majorHAnsi" w:hAnsiTheme="majorHAnsi" w:cstheme="minorHAnsi"/>
           <w:noProof/>
           <w:color w:val="231F20"/>
           <w:sz w:val="18"/>
@@ -356,119 +351,126 @@
         <w:t>Email:</w:t>
       </w:r>
       <w:r>
+        <w:rPr>
+          <w:rFonts w:asciiTheme="majorHAnsi" w:hAnsiTheme="majorHAnsi"/>
+          <w:sz w:val="18"/>
+          <w:szCs w:val="18"/>
+        </w:rPr>
         <w:t xml:space="preserve"> </w:t>
       </w:r>
-      <w:bookmarkStart w:id="9" w:name="OLE_LINK5"/>
-      <w:bookmarkStart w:id="10" w:name="OLE_LINK6"/>
-      <w:r>
+      <w:bookmarkStart w:id="13" w:name="OLE_LINK5"/>
+      <w:bookmarkStart w:id="14" w:name="OLE_LINK6"/>
+      <w:r>
+        <w:rPr>
+          <w:rFonts w:asciiTheme="majorHAnsi" w:hAnsiTheme="majorHAnsi"/>
+          <w:sz w:val="18"/>
+          <w:szCs w:val="18"/>
+        </w:rPr>
         <w:fldChar w:fldCharType="begin"/>
       </w:r>
       <w:r>
+        <w:rPr>
+          <w:rFonts w:asciiTheme="majorHAnsi" w:hAnsiTheme="majorHAnsi"/>
+          <w:sz w:val="18"/>
+          <w:szCs w:val="18"/>
+        </w:rPr>
         <w:instrText>HYPERLINK "mailto:belbrik_sofiane@yahoo.com"</w:instrText>
       </w:r>
       <w:r>
+        <w:rPr>
+          <w:rFonts w:asciiTheme="majorHAnsi" w:hAnsiTheme="majorHAnsi"/>
+          <w:sz w:val="18"/>
+          <w:szCs w:val="18"/>
+        </w:rPr>
+      </w:r>
+      <w:r>
+        <w:rPr>
+          <w:rFonts w:asciiTheme="majorHAnsi" w:hAnsiTheme="majorHAnsi"/>
+          <w:sz w:val="18"/>
+          <w:szCs w:val="18"/>
+        </w:rPr>
         <w:fldChar w:fldCharType="separate"/>
       </w:r>
       <w:r>
         <w:rPr>
           <w:rStyle w:val="Hyperlink"/>
-        </w:rPr>
-        <w:t>belbrik_sofiane@yahoo.com</w:t>
-      </w:r>
-      <w:bookmarkEnd w:id="9"/>
-      <w:bookmarkEnd w:id="10"/>
-      <w:r>
+          <w:rFonts w:asciiTheme="majorHAnsi" w:hAnsiTheme="majorHAnsi"/>
+          <w:sz w:val="18"/>
+          <w:szCs w:val="18"/>
+        </w:rPr>
+        <w:t>bel</w:t>
+      </w:r>
+      <w:r>
+        <w:rPr>
+          <w:rStyle w:val="Hyperlink"/>
+          <w:rFonts w:asciiTheme="majorHAnsi" w:hAnsiTheme="majorHAnsi"/>
+          <w:sz w:val="18"/>
+          <w:szCs w:val="18"/>
+        </w:rPr>
+        <w:t>b</w:t>
+      </w:r>
+      <w:r>
+        <w:rPr>
+          <w:rStyle w:val="Hyperlink"/>
+          <w:rFonts w:asciiTheme="majorHAnsi" w:hAnsiTheme="majorHAnsi"/>
+          <w:sz w:val="18"/>
+          <w:szCs w:val="18"/>
+        </w:rPr>
+        <w:t>rik</w:t>
+      </w:r>
+      <w:r>
+        <w:rPr>
+          <w:rStyle w:val="Hyperlink"/>
+          <w:rFonts w:asciiTheme="majorHAnsi" w:hAnsiTheme="majorHAnsi"/>
+          <w:sz w:val="18"/>
+          <w:szCs w:val="18"/>
+        </w:rPr>
+        <w:t>_</w:t>
+      </w:r>
+      <w:r>
+        <w:rPr>
+          <w:rStyle w:val="Hyperlink"/>
+          <w:rFonts w:asciiTheme="majorHAnsi" w:hAnsiTheme="majorHAnsi"/>
+          <w:sz w:val="18"/>
+          <w:szCs w:val="18"/>
+        </w:rPr>
+        <w:t>sofiane@yahoo.com</w:t>
+      </w:r>
+      <w:bookmarkEnd w:id="13"/>
+      <w:bookmarkEnd w:id="14"/>
+      <w:r>
+        <w:rPr>
+          <w:rFonts w:asciiTheme="majorHAnsi" w:hAnsiTheme="majorHAnsi"/>
+          <w:sz w:val="18"/>
+          <w:szCs w:val="18"/>
+        </w:rPr>
         <w:fldChar w:fldCharType="end"/>
       </w:r>
-      <w:r>
+      <w:bookmarkEnd w:id="11"/>
+      <w:bookmarkEnd w:id="12"/>
+      <w:r>
+        <w:rPr>
+          <w:rFonts w:asciiTheme="majorHAnsi" w:hAnsiTheme="majorHAnsi"/>
+          <w:sz w:val="18"/>
+          <w:szCs w:val="18"/>
+        </w:rPr>
         <w:t xml:space="preserve">      </w:t>
       </w:r>
       <w:r>
         <w:rPr>
-          <w:rFonts w:asciiTheme="minorHAnsi" w:hAnsiTheme="minorHAnsi" w:cstheme="minorHAnsi"/>
+          <w:rFonts w:asciiTheme="majorHAnsi" w:hAnsiTheme="majorHAnsi" w:cstheme="minorHAnsi"/>
           <w:noProof/>
           <w:color w:val="231F20"/>
           <w:sz w:val="18"/>
           <w:szCs w:val="18"/>
         </w:rPr>
-        <w:t>LinkedIn:</w:t>
-      </w:r>
-      <w:r>
-        <w:rPr>
-          <w:rFonts w:asciiTheme="minorHAnsi" w:hAnsiTheme="minorHAnsi" w:cstheme="minorHAnsi"/>
-          <w:color w:val="231F20"/>
-          <w:sz w:val="18"/>
-          <w:szCs w:val="18"/>
-        </w:rPr>
-        <w:t xml:space="preserve"> </w:t>
-      </w:r>
-      <w:hyperlink r:id="rId5" w:history="1">
-        <w:proofErr w:type="spellStart"/>
+        <w:t xml:space="preserve">Github: </w:t>
+      </w:r>
+      <w:hyperlink r:id="rId8" w:history="1">
         <w:r>
           <w:rPr>
             <w:rStyle w:val="Hyperlink"/>
-            <w:rFonts w:asciiTheme="minorHAnsi" w:hAnsiTheme="minorHAnsi" w:cstheme="minorHAnsi"/>
-            <w:sz w:val="18"/>
-            <w:szCs w:val="18"/>
-          </w:rPr>
-          <w:t>sofiane-belbrik</w:t>
-        </w:r>
-        <w:proofErr w:type="spellEnd"/>
-        <w:r>
-          <w:rPr>
-            <w:rStyle w:val="Hyperlink"/>
-            <w:rFonts w:asciiTheme="minorHAnsi" w:hAnsiTheme="minorHAnsi" w:cstheme="minorHAnsi"/>
-            <w:sz w:val="18"/>
-            <w:szCs w:val="18"/>
-          </w:rPr>
-          <w:t xml:space="preserve">          </w:t>
-        </w:r>
-        <w:r>
-          <w:rPr>
-            <w:rStyle w:val="Hyperlink"/>
-            <w:rFonts w:asciiTheme="minorHAnsi" w:hAnsiTheme="minorHAnsi" w:cstheme="minorHAnsi"/>
-            <w:sz w:val="18"/>
-            <w:szCs w:val="18"/>
-          </w:rPr>
-          <w:t xml:space="preserve"> </w:t>
-        </w:r>
-        <w:r>
-          <w:rPr>
-            <w:rStyle w:val="Hyperlink"/>
-            <w:rFonts w:asciiTheme="minorHAnsi" w:hAnsiTheme="minorHAnsi" w:cstheme="minorHAnsi"/>
-            <w:sz w:val="18"/>
-            <w:szCs w:val="18"/>
-          </w:rPr>
-          <w:t xml:space="preserve">     </w:t>
-        </w:r>
-      </w:hyperlink>
-      <w:bookmarkStart w:id="11" w:name="OLE_LINK90"/>
-      <w:bookmarkStart w:id="12" w:name="OLE_LINK91"/>
-      <w:r>
-        <w:rPr>
-          <w:rFonts w:asciiTheme="minorHAnsi" w:hAnsiTheme="minorHAnsi" w:cstheme="minorHAnsi"/>
-          <w:noProof/>
-          <w:color w:val="231F20"/>
-          <w:sz w:val="18"/>
-          <w:szCs w:val="18"/>
-        </w:rPr>
-        <w:t>Portfolio website:</w:t>
-      </w:r>
-      <w:r>
-        <w:rPr>
-          <w:rFonts w:asciiTheme="minorHAnsi" w:hAnsiTheme="minorHAnsi" w:cstheme="minorHAnsi"/>
-          <w:noProof/>
-          <w:color w:val="231F20"/>
-          <w:sz w:val="18"/>
-          <w:szCs w:val="18"/>
-        </w:rPr>
-        <w:t xml:space="preserve"> </w:t>
-      </w:r>
-      <w:hyperlink r:id="rId6" w:history="1">
-        <w:r>
-          <w:rPr>
-            <w:rStyle w:val="Hyperlink"/>
-            <w:rFonts w:asciiTheme="minorHAnsi" w:hAnsiTheme="minorHAnsi" w:cstheme="minorHAnsi"/>
+            <w:rFonts w:asciiTheme="majorHAnsi" w:hAnsiTheme="majorHAnsi" w:cstheme="minorHAnsi"/>
             <w:noProof/>
             <w:sz w:val="18"/>
             <w:szCs w:val="18"/>
@@ -476,44 +478,41 @@
           <w:t>sofianebelbrik</w:t>
         </w:r>
       </w:hyperlink>
-      <w:bookmarkEnd w:id="11"/>
-      <w:bookmarkEnd w:id="12"/>
-    </w:p>
-    <w:p>
-      <w:pPr>
-        <w:pStyle w:val="BodyText"/>
-        <w:rPr>
-          <w:rFonts w:asciiTheme="minorHAnsi" w:hAnsiTheme="minorHAnsi" w:cstheme="minorHAnsi"/>
-          <w:color w:val="231F20"/>
-          <w:sz w:val="18"/>
-          <w:szCs w:val="18"/>
-        </w:rPr>
-      </w:pPr>
-      <w:r>
-        <w:rPr>
-          <w:rFonts w:asciiTheme="minorHAnsi" w:hAnsiTheme="minorHAnsi" w:cstheme="minorHAnsi"/>
+      <w:r>
+        <w:rPr>
+          <w:rFonts w:asciiTheme="majorHAnsi" w:hAnsiTheme="majorHAnsi" w:cstheme="minorHAnsi"/>
           <w:noProof/>
           <w:color w:val="231F20"/>
           <w:sz w:val="18"/>
           <w:szCs w:val="18"/>
         </w:rPr>
-        <w:t>Github:</w:t>
-      </w:r>
-      <w:r>
-        <w:rPr>
-          <w:rFonts w:asciiTheme="minorHAnsi" w:hAnsiTheme="minorHAnsi" w:cstheme="minorHAnsi"/>
+        <w:t xml:space="preserve">      </w:t>
+      </w:r>
+      <w:r>
+        <w:rPr>
+          <w:rFonts w:asciiTheme="majorHAnsi" w:hAnsiTheme="majorHAnsi" w:cstheme="minorHAnsi"/>
           <w:noProof/>
           <w:color w:val="231F20"/>
           <w:sz w:val="18"/>
           <w:szCs w:val="18"/>
         </w:rPr>
+        <w:t>Portfolio website:</w:t>
+      </w:r>
+      <w:r>
+        <w:rPr>
+          <w:rFonts w:asciiTheme="majorHAnsi" w:hAnsiTheme="majorHAnsi" w:cstheme="minorHAnsi"/>
+          <w:noProof/>
+          <w:color w:val="231F20"/>
+          <w:sz w:val="18"/>
+          <w:szCs w:val="18"/>
+        </w:rPr>
         <w:t xml:space="preserve"> </w:t>
       </w:r>
-      <w:hyperlink r:id="rId7" w:history="1">
+      <w:hyperlink r:id="rId9" w:history="1">
         <w:r>
           <w:rPr>
             <w:rStyle w:val="Hyperlink"/>
-            <w:rFonts w:asciiTheme="minorHAnsi" w:hAnsiTheme="minorHAnsi" w:cstheme="minorHAnsi"/>
+            <w:rFonts w:asciiTheme="majorHAnsi" w:hAnsiTheme="majorHAnsi" w:cstheme="minorHAnsi"/>
             <w:noProof/>
             <w:sz w:val="18"/>
             <w:szCs w:val="18"/>
@@ -525,31 +524,141 @@
     <w:p>
       <w:pPr>
         <w:pStyle w:val="BodyText"/>
-        <w:spacing w:before="40"/>
-        <w:rPr>
-          <w:rFonts w:asciiTheme="minorHAnsi" w:hAnsiTheme="minorHAnsi" w:cstheme="minorHAnsi"/>
-          <w:color w:val="231F20"/>
-          <w:w w:val="105"/>
-          <w:sz w:val="20"/>
-          <w:szCs w:val="20"/>
-        </w:rPr>
-      </w:pPr>
-    </w:p>
-    <w:p>
-      <w:pPr>
-        <w:pStyle w:val="BodyText"/>
-        <w:rPr>
-          <w:rFonts w:asciiTheme="minorHAnsi" w:hAnsiTheme="minorHAnsi" w:cstheme="minorHAnsi"/>
+        <w:rPr>
+          <w:rFonts w:asciiTheme="majorHAnsi" w:hAnsiTheme="majorHAnsi" w:cstheme="minorHAnsi"/>
+          <w:color w:val="231F20"/>
+          <w:sz w:val="18"/>
+          <w:szCs w:val="18"/>
+        </w:rPr>
+      </w:pPr>
+      <w:r>
+        <w:rPr>
+          <w:rFonts w:asciiTheme="majorHAnsi" w:hAnsiTheme="majorHAnsi" w:cstheme="minorHAnsi"/>
+          <w:noProof/>
+          <w:color w:val="231F20"/>
+          <w:sz w:val="18"/>
+          <w:szCs w:val="18"/>
+        </w:rPr>
+        <w:t>LinkedIn:</w:t>
+      </w:r>
+      <w:r>
+        <w:rPr>
+          <w:rFonts w:asciiTheme="majorHAnsi" w:hAnsiTheme="majorHAnsi" w:cstheme="minorHAnsi"/>
+          <w:color w:val="231F20"/>
+          <w:sz w:val="18"/>
+          <w:szCs w:val="18"/>
+        </w:rPr>
+        <w:t xml:space="preserve"> </w:t>
+      </w:r>
+      <w:bookmarkStart w:id="15" w:name="OLE_LINK96"/>
+      <w:bookmarkStart w:id="16" w:name="OLE_LINK97"/>
+      <w:bookmarkStart w:id="17" w:name="OLE_LINK103"/>
+      <w:bookmarkStart w:id="18" w:name="OLE_LINK104"/>
+      <w:bookmarkStart w:id="19" w:name="OLE_LINK105"/>
+      <w:r>
+        <w:rPr>
+          <w:rFonts w:asciiTheme="majorHAnsi" w:hAnsiTheme="majorHAnsi" w:cstheme="minorHAnsi"/>
+          <w:noProof/>
+          <w:color w:val="231F20"/>
+          <w:sz w:val="18"/>
+          <w:szCs w:val="18"/>
+        </w:rPr>
+        <w:fldChar w:fldCharType="begin"/>
+      </w:r>
+      <w:r>
+        <w:rPr>
+          <w:rFonts w:asciiTheme="majorHAnsi" w:hAnsiTheme="majorHAnsi" w:cstheme="minorHAnsi"/>
+          <w:noProof/>
+          <w:color w:val="231F20"/>
+          <w:sz w:val="18"/>
+          <w:szCs w:val="18"/>
+        </w:rPr>
+        <w:instrText>HYPERLINK "https://www.linkedin.com/in/sofiane-belbrik/"</w:instrText>
+      </w:r>
+      <w:r>
+        <w:rPr>
+          <w:rFonts w:asciiTheme="majorHAnsi" w:hAnsiTheme="majorHAnsi" w:cstheme="minorHAnsi"/>
+          <w:noProof/>
+          <w:color w:val="231F20"/>
+          <w:sz w:val="18"/>
+          <w:szCs w:val="18"/>
+        </w:rPr>
+      </w:r>
+      <w:r>
+        <w:rPr>
+          <w:rFonts w:asciiTheme="majorHAnsi" w:hAnsiTheme="majorHAnsi" w:cstheme="minorHAnsi"/>
+          <w:noProof/>
+          <w:color w:val="231F20"/>
+          <w:sz w:val="18"/>
+          <w:szCs w:val="18"/>
+        </w:rPr>
+        <w:fldChar w:fldCharType="separate"/>
+      </w:r>
+      <w:r>
+        <w:rPr>
+          <w:rStyle w:val="Hyperlink"/>
+          <w:rFonts w:asciiTheme="majorHAnsi" w:hAnsiTheme="majorHAnsi" w:cstheme="minorHAnsi"/>
+          <w:noProof/>
+          <w:sz w:val="18"/>
+          <w:szCs w:val="18"/>
+        </w:rPr>
+        <w:t>https://www.linkedin.com/in/sofiane-belbrik/</w:t>
+      </w:r>
+      <w:r>
+        <w:rPr>
+          <w:rFonts w:asciiTheme="majorHAnsi" w:hAnsiTheme="majorHAnsi" w:cstheme="minorHAnsi"/>
+          <w:noProof/>
+          <w:color w:val="231F20"/>
+          <w:sz w:val="18"/>
+          <w:szCs w:val="18"/>
+        </w:rPr>
+        <w:fldChar w:fldCharType="end"/>
+      </w:r>
+      <w:r>
+        <w:rPr>
+          <w:rFonts w:asciiTheme="majorHAnsi" w:hAnsiTheme="majorHAnsi" w:cstheme="minorHAnsi"/>
+          <w:color w:val="231F20"/>
+          <w:sz w:val="18"/>
+          <w:szCs w:val="18"/>
+        </w:rPr>
+        <w:t xml:space="preserve"> </w:t>
+      </w:r>
+      <w:bookmarkEnd w:id="15"/>
+      <w:bookmarkEnd w:id="16"/>
+      <w:bookmarkEnd w:id="17"/>
+      <w:bookmarkEnd w:id="18"/>
+      <w:bookmarkEnd w:id="19"/>
+    </w:p>
+    <w:p>
+      <w:pPr>
+        <w:pStyle w:val="BodyText"/>
+        <w:rPr>
+          <w:rFonts w:asciiTheme="majorHAnsi" w:hAnsiTheme="majorHAnsi" w:cstheme="minorHAnsi"/>
+          <w:color w:val="231F20"/>
+          <w:sz w:val="18"/>
+          <w:szCs w:val="18"/>
+        </w:rPr>
+      </w:pPr>
+    </w:p>
+    <w:p>
+      <w:pPr>
+        <w:pStyle w:val="BodyText"/>
+        <w:rPr>
+          <w:rFonts w:asciiTheme="majorHAnsi" w:hAnsiTheme="majorHAnsi" w:cstheme="minorHAnsi"/>
           <w:b/>
           <w:bCs/>
           <w:sz w:val="20"/>
           <w:szCs w:val="20"/>
         </w:rPr>
       </w:pPr>
-      <w:bookmarkStart w:id="13" w:name="OLE_LINK38"/>
-      <w:bookmarkStart w:id="14" w:name="OLE_LINK39"/>
-      <w:r>
-        <w:rPr>
+      <w:bookmarkStart w:id="20" w:name="OLE_LINK38"/>
+      <w:bookmarkStart w:id="21" w:name="OLE_LINK39"/>
+      <w:bookmarkEnd w:id="8"/>
+      <w:bookmarkEnd w:id="9"/>
+      <w:bookmarkEnd w:id="10"/>
+      <w:r>
+        <w:rPr>
+          <w:rFonts w:asciiTheme="majorHAnsi" w:hAnsiTheme="majorHAnsi"/>
           <w:noProof/>
         </w:rPr>
         <mc:AlternateContent>
@@ -638,7 +747,7 @@
           </mc:Choice>
           <mc:Fallback>
             <w:pict>
-              <v:shape w14:anchorId="6E449FE8" id="Freeform: Shape 21" o:spid="_x0000_s1026" style="position:absolute;margin-left:0;margin-top:13.65pt;width:469.35pt;height:3.55pt;flip:y;z-index:-251655168;visibility:visible;mso-wrap-style:square;mso-width-percent:0;mso-height-percent:0;mso-wrap-distance-left:0;mso-wrap-distance-top:0;mso-wrap-distance-right:0;mso-wrap-distance-bottom:0;mso-position-horizontal:left;mso-position-horizontal-relative:margin;mso-position-vertical:absolute;mso-position-vertical-relative:text;mso-width-percent:0;mso-height-percent:0;mso-width-relative:page;mso-height-relative:page;v-text-anchor:top" coordsize="9638,45085" o:gfxdata="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" path="m,l9637,e" filled="f" strokecolor="black [3213]" strokeweight="1.5pt">
+              <v:shape w14:anchorId="2D0277EA" id="Freeform: Shape 21" o:spid="_x0000_s1026" style="position:absolute;margin-left:0;margin-top:13.65pt;width:469.35pt;height:3.55pt;flip:y;z-index:-251655168;visibility:visible;mso-wrap-style:square;mso-width-percent:0;mso-height-percent:0;mso-wrap-distance-left:0;mso-wrap-distance-top:0;mso-wrap-distance-right:0;mso-wrap-distance-bottom:0;mso-position-horizontal:left;mso-position-horizontal-relative:margin;mso-position-vertical:absolute;mso-position-vertical-relative:text;mso-width-percent:0;mso-height-percent:0;mso-width-relative:page;mso-height-relative:page;v-text-anchor:top" coordsize="9638,45085" o:gfxdata="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" path="m,l9637,e" filled="f" strokecolor="black [3213]" strokeweight="1.5pt">
                 <v:path arrowok="t" o:connecttype="custom" o:connectlocs="0,0;5960127,0" o:connectangles="0,0"/>
                 <w10:wrap type="topAndBottom" anchorx="margin"/>
               </v:shape>
@@ -648,463 +757,447 @@
       </w:r>
       <w:r>
         <w:rPr>
-          <w:rFonts w:asciiTheme="minorHAnsi" w:hAnsiTheme="minorHAnsi" w:cstheme="minorHAnsi"/>
+          <w:rFonts w:asciiTheme="majorHAnsi" w:hAnsiTheme="majorHAnsi" w:cstheme="minorHAnsi"/>
           <w:b/>
           <w:bCs/>
           <w:sz w:val="20"/>
           <w:szCs w:val="20"/>
         </w:rPr>
-        <w:t>E</w:t>
-      </w:r>
-      <w:r>
-        <w:rPr>
-          <w:rFonts w:asciiTheme="minorHAnsi" w:hAnsiTheme="minorHAnsi" w:cstheme="minorHAnsi"/>
+        <w:t>EDUCATION</w:t>
+      </w:r>
+      <w:bookmarkStart w:id="22" w:name="OLE_LINK21"/>
+      <w:bookmarkStart w:id="23" w:name="OLE_LINK22"/>
+      <w:bookmarkStart w:id="24" w:name="OLE_LINK23"/>
+      <w:bookmarkStart w:id="25" w:name="OLE_LINK24"/>
+      <w:r>
+        <w:rPr>
+          <w:rFonts w:asciiTheme="majorHAnsi" w:hAnsiTheme="majorHAnsi" w:cstheme="minorHAnsi"/>
           <w:b/>
           <w:bCs/>
           <w:sz w:val="20"/>
           <w:szCs w:val="20"/>
         </w:rPr>
-        <w:t>DUCATION</w:t>
-      </w:r>
-      <w:bookmarkStart w:id="15" w:name="OLE_LINK21"/>
-      <w:bookmarkStart w:id="16" w:name="OLE_LINK22"/>
-      <w:bookmarkStart w:id="17" w:name="OLE_LINK23"/>
-      <w:bookmarkStart w:id="18" w:name="OLE_LINK24"/>
-    </w:p>
-    <w:p>
-      <w:pPr>
-        <w:pStyle w:val="BodyText"/>
-        <w:rPr>
-          <w:rFonts w:asciiTheme="minorHAnsi" w:hAnsiTheme="minorHAnsi" w:cstheme="minorHAnsi"/>
+        <w:t xml:space="preserve"> </w:t>
+      </w:r>
+      <w:bookmarkStart w:id="26" w:name="OLE_LINK25"/>
+      <w:bookmarkStart w:id="27" w:name="OLE_LINK26"/>
+    </w:p>
+    <w:p>
+      <w:pPr>
+        <w:pStyle w:val="BodyText"/>
+        <w:rPr>
+          <w:rFonts w:asciiTheme="majorHAnsi" w:hAnsiTheme="majorHAnsi" w:cstheme="minorHAnsi"/>
           <w:b/>
           <w:bCs/>
           <w:sz w:val="20"/>
           <w:szCs w:val="20"/>
         </w:rPr>
       </w:pPr>
-    </w:p>
-    <w:p>
-      <w:pPr>
-        <w:pStyle w:val="BodyText"/>
-        <w:spacing w:before="120"/>
-        <w:rPr>
-          <w:rFonts w:asciiTheme="minorHAnsi" w:hAnsiTheme="minorHAnsi" w:cstheme="minorHAnsi"/>
+      <w:r>
+        <w:rPr>
+          <w:rFonts w:asciiTheme="majorHAnsi" w:hAnsiTheme="majorHAnsi" w:cstheme="minorHAnsi"/>
           <w:b/>
           <w:bCs/>
           <w:sz w:val="20"/>
           <w:szCs w:val="20"/>
         </w:rPr>
-      </w:pPr>
-      <w:bookmarkStart w:id="19" w:name="OLE_LINK25"/>
-      <w:bookmarkStart w:id="20" w:name="OLE_LINK26"/>
-      <w:r>
-        <w:rPr>
-          <w:rFonts w:asciiTheme="minorHAnsi" w:hAnsiTheme="minorHAnsi" w:cstheme="minorHAnsi"/>
+        <w:t>Master of Science, Artificial Intelligence Technology</w:t>
+      </w:r>
+    </w:p>
+    <w:bookmarkEnd w:id="26"/>
+    <w:bookmarkEnd w:id="27"/>
+    <w:p>
+      <w:pPr>
+        <w:pStyle w:val="BodyText"/>
+        <w:rPr>
+          <w:rFonts w:asciiTheme="majorHAnsi" w:hAnsiTheme="majorHAnsi" w:cstheme="minorHAnsi"/>
+          <w:sz w:val="18"/>
+          <w:szCs w:val="18"/>
+        </w:rPr>
+      </w:pPr>
+      <w:r>
+        <w:rPr>
+          <w:rFonts w:asciiTheme="majorHAnsi" w:hAnsiTheme="majorHAnsi" w:cstheme="minorHAnsi"/>
+          <w:sz w:val="20"/>
+          <w:szCs w:val="20"/>
+        </w:rPr>
+        <w:t>Northumbria University, London campus</w:t>
+      </w:r>
+      <w:r>
+        <w:rPr>
+          <w:rFonts w:asciiTheme="majorHAnsi" w:hAnsiTheme="majorHAnsi" w:cstheme="minorHAnsi"/>
+          <w:sz w:val="20"/>
+          <w:szCs w:val="20"/>
+        </w:rPr>
+        <w:t xml:space="preserve">     </w:t>
+      </w:r>
+      <w:r>
+        <w:rPr>
+          <w:rFonts w:asciiTheme="majorHAnsi" w:hAnsiTheme="majorHAnsi" w:cstheme="minorHAnsi"/>
+          <w:sz w:val="18"/>
+          <w:szCs w:val="18"/>
+        </w:rPr>
+        <w:t>2022 – 2023</w:t>
+      </w:r>
+      <w:r>
+        <w:rPr>
+          <w:rFonts w:asciiTheme="majorHAnsi" w:hAnsiTheme="majorHAnsi" w:cstheme="minorHAnsi"/>
+          <w:sz w:val="18"/>
+          <w:szCs w:val="18"/>
+        </w:rPr>
+        <w:br/>
+      </w:r>
+      <w:r>
+        <w:rPr>
+          <w:rFonts w:asciiTheme="majorHAnsi" w:hAnsiTheme="majorHAnsi" w:cstheme="minorHAnsi"/>
+          <w:sz w:val="20"/>
+          <w:szCs w:val="20"/>
+        </w:rPr>
+        <w:t>Key m</w:t>
+      </w:r>
+      <w:r>
+        <w:rPr>
+          <w:rFonts w:asciiTheme="majorHAnsi" w:hAnsiTheme="majorHAnsi" w:cstheme="minorHAnsi"/>
+          <w:sz w:val="20"/>
+          <w:szCs w:val="20"/>
+        </w:rPr>
+        <w:t>odules: Information Governance and Cyber Security</w:t>
+      </w:r>
+      <w:r>
+        <w:rPr>
+          <w:rFonts w:asciiTheme="majorHAnsi" w:hAnsiTheme="majorHAnsi" w:cstheme="minorHAnsi"/>
+          <w:sz w:val="20"/>
+          <w:szCs w:val="20"/>
+        </w:rPr>
+        <w:t xml:space="preserve"> </w:t>
+      </w:r>
+      <w:r>
+        <w:rPr>
+          <w:rFonts w:asciiTheme="majorHAnsi" w:hAnsiTheme="majorHAnsi" w:cstheme="minorHAnsi"/>
+          <w:sz w:val="20"/>
+          <w:szCs w:val="20"/>
+          <w:lang w:val="en-GB"/>
+        </w:rPr>
+        <w:t>|</w:t>
+      </w:r>
+      <w:r>
+        <w:rPr>
+          <w:rFonts w:asciiTheme="majorHAnsi" w:hAnsiTheme="majorHAnsi" w:cstheme="minorHAnsi"/>
+          <w:sz w:val="20"/>
+          <w:szCs w:val="20"/>
+        </w:rPr>
+        <w:t xml:space="preserve"> Artificial Intelligence for Internet of Things (IoT)</w:t>
+      </w:r>
+      <w:r>
+        <w:rPr>
+          <w:rFonts w:asciiTheme="majorHAnsi" w:hAnsiTheme="majorHAnsi" w:cstheme="minorHAnsi"/>
+          <w:sz w:val="20"/>
+          <w:szCs w:val="20"/>
+        </w:rPr>
+        <w:t xml:space="preserve"> </w:t>
+      </w:r>
+      <w:r>
+        <w:rPr>
+          <w:rFonts w:asciiTheme="majorHAnsi" w:hAnsiTheme="majorHAnsi" w:cstheme="minorHAnsi"/>
+          <w:sz w:val="20"/>
+          <w:szCs w:val="20"/>
+          <w:lang w:val="en-GB"/>
+        </w:rPr>
+        <w:t>|</w:t>
+      </w:r>
+      <w:r>
+        <w:rPr>
+          <w:rFonts w:asciiTheme="majorHAnsi" w:hAnsiTheme="majorHAnsi" w:cstheme="minorHAnsi"/>
+          <w:sz w:val="20"/>
+          <w:szCs w:val="20"/>
+        </w:rPr>
+        <w:t xml:space="preserve"> Programming for AI</w:t>
+      </w:r>
+      <w:r>
+        <w:rPr>
+          <w:rFonts w:asciiTheme="majorHAnsi" w:hAnsiTheme="majorHAnsi" w:cstheme="minorHAnsi"/>
+          <w:sz w:val="20"/>
+          <w:szCs w:val="20"/>
+        </w:rPr>
+        <w:t xml:space="preserve"> </w:t>
+      </w:r>
+      <w:r>
+        <w:rPr>
+          <w:rFonts w:asciiTheme="majorHAnsi" w:hAnsiTheme="majorHAnsi" w:cstheme="minorHAnsi"/>
+          <w:sz w:val="20"/>
+          <w:szCs w:val="20"/>
+          <w:lang w:val="en-GB"/>
+        </w:rPr>
+        <w:t>|</w:t>
+      </w:r>
+      <w:r>
+        <w:rPr>
+          <w:rFonts w:asciiTheme="majorHAnsi" w:hAnsiTheme="majorHAnsi" w:cstheme="minorHAnsi"/>
+          <w:sz w:val="20"/>
+          <w:szCs w:val="20"/>
+          <w:lang w:val="en-GB"/>
+        </w:rPr>
+        <w:t xml:space="preserve"> </w:t>
+      </w:r>
+      <w:r>
+        <w:rPr>
+          <w:rFonts w:asciiTheme="majorHAnsi" w:hAnsiTheme="majorHAnsi" w:cstheme="minorHAnsi"/>
+          <w:sz w:val="20"/>
+          <w:szCs w:val="20"/>
+        </w:rPr>
+        <w:t>Machine Learning on Cloud.</w:t>
+      </w:r>
+    </w:p>
+    <w:p>
+      <w:pPr>
+        <w:pStyle w:val="BodyText"/>
+        <w:rPr>
+          <w:rFonts w:asciiTheme="majorHAnsi" w:hAnsiTheme="majorHAnsi" w:cstheme="minorHAnsi"/>
           <w:b/>
           <w:bCs/>
           <w:sz w:val="20"/>
           <w:szCs w:val="20"/>
         </w:rPr>
-        <w:t>Master of Science, Artificial Intelligence Technology</w:t>
-      </w:r>
-    </w:p>
-    <w:bookmarkEnd w:id="19"/>
-    <w:bookmarkEnd w:id="20"/>
-    <w:p>
-      <w:pPr>
-        <w:pStyle w:val="BodyText"/>
-        <w:rPr>
-          <w:rFonts w:asciiTheme="minorHAnsi" w:hAnsiTheme="minorHAnsi" w:cstheme="minorHAnsi"/>
-          <w:sz w:val="18"/>
-          <w:szCs w:val="18"/>
-        </w:rPr>
-      </w:pPr>
-      <w:r>
-        <w:rPr>
-          <w:rFonts w:asciiTheme="minorHAnsi" w:hAnsiTheme="minorHAnsi" w:cstheme="minorHAnsi"/>
-          <w:sz w:val="20"/>
-          <w:szCs w:val="20"/>
-        </w:rPr>
-        <w:t>Northumbria University, London campus</w:t>
-      </w:r>
-      <w:r>
-        <w:rPr>
-          <w:rFonts w:asciiTheme="minorHAnsi" w:hAnsiTheme="minorHAnsi" w:cstheme="minorHAnsi"/>
-          <w:sz w:val="20"/>
-          <w:szCs w:val="20"/>
-        </w:rPr>
-        <w:tab/>
-      </w:r>
-      <w:r>
-        <w:rPr>
-          <w:rFonts w:asciiTheme="minorHAnsi" w:hAnsiTheme="minorHAnsi" w:cstheme="minorHAnsi"/>
-          <w:sz w:val="18"/>
-          <w:szCs w:val="18"/>
-        </w:rPr>
-        <w:t xml:space="preserve"> 20</w:t>
-      </w:r>
-      <w:r>
-        <w:rPr>
-          <w:rFonts w:asciiTheme="minorHAnsi" w:hAnsiTheme="minorHAnsi" w:cstheme="minorHAnsi"/>
-          <w:sz w:val="18"/>
-          <w:szCs w:val="18"/>
-        </w:rPr>
-        <w:t>22</w:t>
-      </w:r>
-      <w:r>
-        <w:rPr>
-          <w:rFonts w:asciiTheme="minorHAnsi" w:hAnsiTheme="minorHAnsi" w:cstheme="minorHAnsi"/>
-          <w:sz w:val="18"/>
-          <w:szCs w:val="18"/>
-        </w:rPr>
-        <w:t xml:space="preserve"> </w:t>
-      </w:r>
-      <w:r>
-        <w:rPr>
-          <w:rFonts w:asciiTheme="minorHAnsi" w:hAnsiTheme="minorHAnsi" w:cstheme="minorHAnsi"/>
-          <w:sz w:val="18"/>
-          <w:szCs w:val="18"/>
-        </w:rPr>
-        <w:t>–</w:t>
-      </w:r>
-      <w:r>
-        <w:rPr>
-          <w:rFonts w:asciiTheme="minorHAnsi" w:hAnsiTheme="minorHAnsi" w:cstheme="minorHAnsi"/>
-          <w:sz w:val="18"/>
-          <w:szCs w:val="18"/>
-        </w:rPr>
-        <w:t xml:space="preserve"> </w:t>
-      </w:r>
-      <w:r>
-        <w:rPr>
-          <w:rFonts w:asciiTheme="minorHAnsi" w:hAnsiTheme="minorHAnsi" w:cstheme="minorHAnsi"/>
-          <w:sz w:val="18"/>
-          <w:szCs w:val="18"/>
-        </w:rPr>
-        <w:t>2023</w:t>
-      </w:r>
-      <w:r>
-        <w:rPr>
-          <w:rFonts w:asciiTheme="minorHAnsi" w:hAnsiTheme="minorHAnsi" w:cstheme="minorHAnsi"/>
-          <w:sz w:val="18"/>
-          <w:szCs w:val="18"/>
-        </w:rPr>
-        <w:br/>
-      </w:r>
-    </w:p>
-    <w:p>
-      <w:pPr>
-        <w:pStyle w:val="BodyText"/>
-        <w:rPr>
-          <w:rFonts w:asciiTheme="minorHAnsi" w:hAnsiTheme="minorHAnsi" w:cstheme="minorHAnsi"/>
-          <w:sz w:val="20"/>
-          <w:szCs w:val="20"/>
-        </w:rPr>
-      </w:pPr>
-      <w:r>
-        <w:rPr>
-          <w:rFonts w:asciiTheme="minorHAnsi" w:hAnsiTheme="minorHAnsi" w:cstheme="minorHAnsi"/>
-          <w:sz w:val="20"/>
-          <w:szCs w:val="20"/>
-        </w:rPr>
-        <w:t>Modules: Computing and Digital Technologies Project, Information Governance and Cyber Security, Leadership in a Digital Age, Research Methods for Professional Practice, Artificial Intelligence for Internet of Things (IoT), Programming for AI, Machine Learning on Cloud.</w:t>
-      </w:r>
-    </w:p>
-    <w:p>
-      <w:pPr>
-        <w:pStyle w:val="BodyText"/>
-        <w:rPr>
-          <w:rFonts w:asciiTheme="minorHAnsi" w:hAnsiTheme="minorHAnsi" w:cstheme="minorHAnsi"/>
+      </w:pPr>
+      <w:r>
+        <w:rPr>
+          <w:rFonts w:asciiTheme="majorHAnsi" w:hAnsiTheme="majorHAnsi" w:cstheme="minorHAnsi"/>
           <w:b/>
           <w:bCs/>
           <w:sz w:val="20"/>
           <w:szCs w:val="20"/>
         </w:rPr>
-      </w:pPr>
-      <w:r>
-        <w:rPr>
-          <w:rFonts w:asciiTheme="minorHAnsi" w:hAnsiTheme="minorHAnsi" w:cstheme="minorHAnsi"/>
+        <w:t xml:space="preserve">Overall Result: distinction </w:t>
+      </w:r>
+    </w:p>
+    <w:p>
+      <w:pPr>
+        <w:pStyle w:val="BodyText"/>
+        <w:rPr>
+          <w:rFonts w:asciiTheme="majorHAnsi" w:hAnsiTheme="majorHAnsi" w:cstheme="minorHAnsi"/>
           <w:b/>
           <w:bCs/>
           <w:sz w:val="20"/>
           <w:szCs w:val="20"/>
         </w:rPr>
-        <w:t>Overall Result</w:t>
-      </w:r>
-      <w:r>
-        <w:rPr>
-          <w:rFonts w:asciiTheme="minorHAnsi" w:hAnsiTheme="minorHAnsi" w:cstheme="minorHAnsi"/>
+      </w:pPr>
+      <w:r>
+        <w:rPr>
+          <w:rFonts w:asciiTheme="majorHAnsi" w:hAnsiTheme="majorHAnsi" w:cstheme="minorHAnsi"/>
           <w:b/>
           <w:bCs/>
           <w:sz w:val="20"/>
           <w:szCs w:val="20"/>
         </w:rPr>
-        <w:t xml:space="preserve">: </w:t>
-      </w:r>
-      <w:r>
-        <w:rPr>
-          <w:rFonts w:asciiTheme="minorHAnsi" w:hAnsiTheme="minorHAnsi" w:cstheme="minorHAnsi"/>
+        <w:t>Bachelor of Science (</w:t>
+      </w:r>
+      <w:proofErr w:type="spellStart"/>
+      <w:r>
+        <w:rPr>
+          <w:rFonts w:asciiTheme="majorHAnsi" w:hAnsiTheme="majorHAnsi" w:cstheme="minorHAnsi"/>
           <w:b/>
           <w:bCs/>
           <w:sz w:val="20"/>
           <w:szCs w:val="20"/>
         </w:rPr>
-        <w:t xml:space="preserve">distinction </w:t>
-      </w:r>
-    </w:p>
-    <w:p>
-      <w:pPr>
-        <w:pStyle w:val="BodyText"/>
-        <w:rPr>
-          <w:rFonts w:asciiTheme="minorHAnsi" w:hAnsiTheme="minorHAnsi" w:cstheme="minorHAnsi"/>
+        <w:t>Honours</w:t>
+      </w:r>
+      <w:proofErr w:type="spellEnd"/>
+      <w:r>
+        <w:rPr>
+          <w:rFonts w:asciiTheme="majorHAnsi" w:hAnsiTheme="majorHAnsi" w:cstheme="minorHAnsi"/>
           <w:b/>
           <w:bCs/>
           <w:sz w:val="20"/>
           <w:szCs w:val="20"/>
         </w:rPr>
-      </w:pPr>
-    </w:p>
-    <w:p>
-      <w:pPr>
-        <w:pStyle w:val="BodyText"/>
-        <w:rPr>
-          <w:rFonts w:asciiTheme="minorHAnsi" w:hAnsiTheme="minorHAnsi" w:cstheme="minorHAnsi"/>
+        <w:t>)</w:t>
+      </w:r>
+      <w:r>
+        <w:rPr>
+          <w:rFonts w:asciiTheme="majorHAnsi" w:hAnsiTheme="majorHAnsi" w:cstheme="minorHAnsi"/>
           <w:b/>
           <w:bCs/>
           <w:sz w:val="20"/>
           <w:szCs w:val="20"/>
         </w:rPr>
-      </w:pPr>
-      <w:r>
-        <w:rPr>
-          <w:rFonts w:asciiTheme="minorHAnsi" w:hAnsiTheme="minorHAnsi" w:cstheme="minorHAnsi"/>
+        <w:t xml:space="preserve">, </w:t>
+      </w:r>
+      <w:r>
+        <w:rPr>
+          <w:rFonts w:asciiTheme="majorHAnsi" w:hAnsiTheme="majorHAnsi" w:cstheme="minorHAnsi"/>
           <w:b/>
           <w:bCs/>
           <w:sz w:val="20"/>
           <w:szCs w:val="20"/>
         </w:rPr>
-        <w:t>Bachelor of Science (</w:t>
-      </w:r>
-      <w:proofErr w:type="spellStart"/>
-      <w:r>
-        <w:rPr>
-          <w:rFonts w:asciiTheme="minorHAnsi" w:hAnsiTheme="minorHAnsi" w:cstheme="minorHAnsi"/>
+        <w:t xml:space="preserve">Computing Systems </w:t>
+      </w:r>
+    </w:p>
+    <w:p>
+      <w:pPr>
+        <w:pStyle w:val="BodyText"/>
+        <w:rPr>
+          <w:rFonts w:asciiTheme="majorHAnsi" w:hAnsiTheme="majorHAnsi" w:cstheme="minorHAnsi"/>
+          <w:sz w:val="18"/>
+          <w:szCs w:val="18"/>
+        </w:rPr>
+      </w:pPr>
+      <w:r>
+        <w:rPr>
+          <w:rFonts w:asciiTheme="majorHAnsi" w:hAnsiTheme="majorHAnsi" w:cstheme="minorHAnsi"/>
+          <w:sz w:val="20"/>
+          <w:szCs w:val="20"/>
+        </w:rPr>
+        <w:t>Ulster University, London campus</w:t>
+      </w:r>
+      <w:r>
+        <w:rPr>
+          <w:rFonts w:asciiTheme="majorHAnsi" w:hAnsiTheme="majorHAnsi" w:cstheme="minorHAnsi"/>
+          <w:sz w:val="20"/>
+          <w:szCs w:val="20"/>
+        </w:rPr>
+        <w:t xml:space="preserve">     </w:t>
+      </w:r>
+      <w:r>
+        <w:rPr>
+          <w:rFonts w:asciiTheme="majorHAnsi" w:hAnsiTheme="majorHAnsi" w:cstheme="minorHAnsi"/>
+          <w:sz w:val="18"/>
+          <w:szCs w:val="18"/>
+        </w:rPr>
+        <w:t>20</w:t>
+      </w:r>
+      <w:r>
+        <w:rPr>
+          <w:rFonts w:asciiTheme="majorHAnsi" w:hAnsiTheme="majorHAnsi" w:cstheme="minorHAnsi"/>
+          <w:sz w:val="18"/>
+          <w:szCs w:val="18"/>
+        </w:rPr>
+        <w:t>19</w:t>
+      </w:r>
+      <w:r>
+        <w:rPr>
+          <w:rFonts w:asciiTheme="majorHAnsi" w:hAnsiTheme="majorHAnsi" w:cstheme="minorHAnsi"/>
+          <w:sz w:val="18"/>
+          <w:szCs w:val="18"/>
+        </w:rPr>
+        <w:t xml:space="preserve"> – 202</w:t>
+      </w:r>
+      <w:r>
+        <w:rPr>
+          <w:rFonts w:asciiTheme="majorHAnsi" w:hAnsiTheme="majorHAnsi" w:cstheme="minorHAnsi"/>
+          <w:sz w:val="18"/>
+          <w:szCs w:val="18"/>
+        </w:rPr>
+        <w:t>2</w:t>
+      </w:r>
+      <w:r>
+        <w:rPr>
+          <w:rFonts w:asciiTheme="majorHAnsi" w:hAnsiTheme="majorHAnsi" w:cstheme="minorHAnsi"/>
+          <w:sz w:val="18"/>
+          <w:szCs w:val="18"/>
+        </w:rPr>
+        <w:br/>
+      </w:r>
+      <w:r>
+        <w:rPr>
+          <w:rFonts w:asciiTheme="majorHAnsi" w:hAnsiTheme="majorHAnsi" w:cstheme="minorHAnsi"/>
+          <w:sz w:val="20"/>
+          <w:szCs w:val="20"/>
+        </w:rPr>
+        <w:t>Key m</w:t>
+      </w:r>
+      <w:r>
+        <w:rPr>
+          <w:rFonts w:asciiTheme="majorHAnsi" w:hAnsiTheme="majorHAnsi" w:cstheme="minorHAnsi"/>
+          <w:sz w:val="20"/>
+          <w:szCs w:val="20"/>
+        </w:rPr>
+        <w:t xml:space="preserve">odules: </w:t>
+      </w:r>
+      <w:r>
+        <w:rPr>
+          <w:rFonts w:asciiTheme="majorHAnsi" w:hAnsiTheme="majorHAnsi" w:cstheme="minorHAnsi"/>
+          <w:sz w:val="20"/>
+          <w:szCs w:val="20"/>
+          <w:lang w:val="en-GB"/>
+        </w:rPr>
+        <w:t xml:space="preserve">Software Development | Object Oriented Programming | Web Application Development | Mobile Technology | Database Systems | Computing Systems Project | Embedded System Design </w:t>
+      </w:r>
+      <w:bookmarkStart w:id="28" w:name="OLE_LINK106"/>
+      <w:bookmarkStart w:id="29" w:name="OLE_LINK107"/>
+      <w:r>
+        <w:rPr>
+          <w:rFonts w:asciiTheme="majorHAnsi" w:hAnsiTheme="majorHAnsi" w:cstheme="minorHAnsi"/>
+          <w:sz w:val="20"/>
+          <w:szCs w:val="20"/>
+          <w:lang w:val="en-GB"/>
+        </w:rPr>
+        <w:t>|</w:t>
+      </w:r>
+      <w:bookmarkEnd w:id="28"/>
+      <w:bookmarkEnd w:id="29"/>
+      <w:r>
+        <w:rPr>
+          <w:rFonts w:asciiTheme="majorHAnsi" w:hAnsiTheme="majorHAnsi" w:cstheme="minorHAnsi"/>
+          <w:sz w:val="20"/>
+          <w:szCs w:val="20"/>
+          <w:lang w:val="en-GB"/>
+        </w:rPr>
+        <w:t xml:space="preserve"> Mathematics for Computing</w:t>
+      </w:r>
+      <w:r>
+        <w:rPr>
+          <w:rFonts w:asciiTheme="majorHAnsi" w:hAnsiTheme="majorHAnsi" w:cstheme="minorHAnsi"/>
+          <w:sz w:val="20"/>
+          <w:szCs w:val="20"/>
+          <w:lang w:val="en-GB"/>
+        </w:rPr>
+        <w:t>.</w:t>
+      </w:r>
+    </w:p>
+    <w:bookmarkEnd w:id="22"/>
+    <w:bookmarkEnd w:id="23"/>
+    <w:p>
+      <w:pPr>
+        <w:pStyle w:val="BodyText"/>
+        <w:rPr>
+          <w:rFonts w:asciiTheme="majorHAnsi" w:hAnsiTheme="majorHAnsi" w:cstheme="minorHAnsi"/>
           <w:b/>
           <w:bCs/>
           <w:sz w:val="20"/>
           <w:szCs w:val="20"/>
         </w:rPr>
-        <w:t>Honours</w:t>
-      </w:r>
-      <w:proofErr w:type="spellEnd"/>
-      <w:r>
-        <w:rPr>
-          <w:rFonts w:asciiTheme="minorHAnsi" w:hAnsiTheme="minorHAnsi" w:cstheme="minorHAnsi"/>
+      </w:pPr>
+      <w:r>
+        <w:rPr>
+          <w:rFonts w:asciiTheme="majorHAnsi" w:hAnsiTheme="majorHAnsi" w:cstheme="minorHAnsi"/>
           <w:b/>
           <w:bCs/>
           <w:sz w:val="20"/>
           <w:szCs w:val="20"/>
         </w:rPr>
-        <w:t>)</w:t>
-      </w:r>
-      <w:r>
-        <w:rPr>
-          <w:rFonts w:asciiTheme="minorHAnsi" w:hAnsiTheme="minorHAnsi" w:cstheme="minorHAnsi"/>
+        <w:t>Overall Result: 2.1</w:t>
+      </w:r>
+    </w:p>
+    <w:bookmarkEnd w:id="20"/>
+    <w:bookmarkEnd w:id="21"/>
+    <w:bookmarkEnd w:id="24"/>
+    <w:bookmarkEnd w:id="25"/>
+    <w:p>
+      <w:pPr>
+        <w:pStyle w:val="BodyText"/>
+        <w:rPr>
+          <w:rFonts w:asciiTheme="majorHAnsi" w:hAnsiTheme="majorHAnsi" w:cstheme="minorHAnsi"/>
           <w:b/>
           <w:bCs/>
           <w:sz w:val="20"/>
           <w:szCs w:val="20"/>
         </w:rPr>
-        <w:t xml:space="preserve">, </w:t>
-      </w:r>
-      <w:r>
-        <w:rPr>
-          <w:rFonts w:asciiTheme="minorHAnsi" w:hAnsiTheme="minorHAnsi" w:cstheme="minorHAnsi"/>
-          <w:b/>
-          <w:bCs/>
-          <w:sz w:val="20"/>
-          <w:szCs w:val="20"/>
-        </w:rPr>
-        <w:t xml:space="preserve">Computing Systems </w:t>
-      </w:r>
-    </w:p>
-    <w:p>
-      <w:pPr>
-        <w:pStyle w:val="BodyText"/>
-        <w:rPr>
-          <w:rFonts w:asciiTheme="minorHAnsi" w:hAnsiTheme="minorHAnsi" w:cstheme="minorHAnsi"/>
-          <w:sz w:val="18"/>
-          <w:szCs w:val="18"/>
-        </w:rPr>
-      </w:pPr>
-      <w:r>
-        <w:rPr>
-          <w:rFonts w:asciiTheme="minorHAnsi" w:hAnsiTheme="minorHAnsi" w:cstheme="minorHAnsi"/>
-          <w:sz w:val="20"/>
-          <w:szCs w:val="20"/>
-        </w:rPr>
-        <w:t>Ulster University, London campus</w:t>
-      </w:r>
-      <w:r>
-        <w:rPr>
-          <w:rFonts w:asciiTheme="minorHAnsi" w:hAnsiTheme="minorHAnsi" w:cstheme="minorHAnsi"/>
-          <w:sz w:val="20"/>
-          <w:szCs w:val="20"/>
-        </w:rPr>
-        <w:tab/>
-      </w:r>
-      <w:r>
-        <w:rPr>
-          <w:rFonts w:asciiTheme="minorHAnsi" w:hAnsiTheme="minorHAnsi" w:cstheme="minorHAnsi"/>
-          <w:sz w:val="18"/>
-          <w:szCs w:val="18"/>
-        </w:rPr>
-        <w:t xml:space="preserve"> 20</w:t>
-      </w:r>
-      <w:r>
-        <w:rPr>
-          <w:rFonts w:asciiTheme="minorHAnsi" w:hAnsiTheme="minorHAnsi" w:cstheme="minorHAnsi"/>
-          <w:sz w:val="18"/>
-          <w:szCs w:val="18"/>
-        </w:rPr>
-        <w:t>19</w:t>
-      </w:r>
-      <w:r>
-        <w:rPr>
-          <w:rFonts w:asciiTheme="minorHAnsi" w:hAnsiTheme="minorHAnsi" w:cstheme="minorHAnsi"/>
-          <w:sz w:val="18"/>
-          <w:szCs w:val="18"/>
-        </w:rPr>
-        <w:t xml:space="preserve"> </w:t>
-      </w:r>
-      <w:r>
-        <w:rPr>
-          <w:rFonts w:asciiTheme="minorHAnsi" w:hAnsiTheme="minorHAnsi" w:cstheme="minorHAnsi"/>
-          <w:sz w:val="18"/>
-          <w:szCs w:val="18"/>
-        </w:rPr>
-        <w:t>–</w:t>
-      </w:r>
-      <w:r>
-        <w:rPr>
-          <w:rFonts w:asciiTheme="minorHAnsi" w:hAnsiTheme="minorHAnsi" w:cstheme="minorHAnsi"/>
-          <w:sz w:val="18"/>
-          <w:szCs w:val="18"/>
-        </w:rPr>
-        <w:t xml:space="preserve"> </w:t>
-      </w:r>
-      <w:r>
-        <w:rPr>
-          <w:rFonts w:asciiTheme="minorHAnsi" w:hAnsiTheme="minorHAnsi" w:cstheme="minorHAnsi"/>
-          <w:sz w:val="18"/>
-          <w:szCs w:val="18"/>
-        </w:rPr>
-        <w:t>202</w:t>
-      </w:r>
-      <w:r>
-        <w:rPr>
-          <w:rFonts w:asciiTheme="minorHAnsi" w:hAnsiTheme="minorHAnsi" w:cstheme="minorHAnsi"/>
-          <w:sz w:val="18"/>
-          <w:szCs w:val="18"/>
-        </w:rPr>
-        <w:t>2</w:t>
-      </w:r>
-      <w:r>
-        <w:rPr>
-          <w:rFonts w:asciiTheme="minorHAnsi" w:hAnsiTheme="minorHAnsi" w:cstheme="minorHAnsi"/>
-          <w:sz w:val="18"/>
-          <w:szCs w:val="18"/>
-        </w:rPr>
-        <w:br/>
-      </w:r>
-    </w:p>
-    <w:p>
-      <w:pPr>
-        <w:pStyle w:val="BodyText"/>
-        <w:rPr>
-          <w:rFonts w:asciiTheme="minorHAnsi" w:hAnsiTheme="minorHAnsi" w:cstheme="minorHAnsi"/>
-          <w:sz w:val="20"/>
-          <w:szCs w:val="20"/>
-        </w:rPr>
-      </w:pPr>
-      <w:r>
-        <w:rPr>
-          <w:rFonts w:asciiTheme="minorHAnsi" w:hAnsiTheme="minorHAnsi" w:cstheme="minorHAnsi"/>
-          <w:sz w:val="20"/>
-          <w:szCs w:val="20"/>
-        </w:rPr>
-        <w:t xml:space="preserve">Modules: </w:t>
-      </w:r>
-      <w:r>
-        <w:rPr>
-          <w:rFonts w:asciiTheme="minorHAnsi" w:hAnsiTheme="minorHAnsi" w:cstheme="minorHAnsi"/>
-          <w:sz w:val="20"/>
-          <w:szCs w:val="20"/>
-          <w:lang w:val="en-GB"/>
-        </w:rPr>
-        <w:t>Software Development | Object Oriented Programming | Web Application Development | Mobile Technology | Database Systems | Computing Systems Project | Embedded System Design | Computer Hardware | Human Computer Integration | Mathematics for Computing</w:t>
-      </w:r>
-      <w:r>
-        <w:rPr>
-          <w:rFonts w:asciiTheme="minorHAnsi" w:hAnsiTheme="minorHAnsi" w:cstheme="minorHAnsi"/>
-          <w:sz w:val="20"/>
-          <w:szCs w:val="20"/>
-          <w:lang w:val="en-GB"/>
-        </w:rPr>
-        <w:t>.</w:t>
-      </w:r>
-    </w:p>
-    <w:bookmarkEnd w:id="15"/>
-    <w:bookmarkEnd w:id="16"/>
-    <w:p>
-      <w:pPr>
-        <w:pStyle w:val="BodyText"/>
-        <w:rPr>
-          <w:rFonts w:asciiTheme="minorHAnsi" w:hAnsiTheme="minorHAnsi" w:cstheme="minorHAnsi"/>
-          <w:b/>
-          <w:bCs/>
-          <w:sz w:val="20"/>
-          <w:szCs w:val="20"/>
-        </w:rPr>
-      </w:pPr>
-      <w:r>
-        <w:rPr>
-          <w:rFonts w:asciiTheme="minorHAnsi" w:hAnsiTheme="minorHAnsi" w:cstheme="minorHAnsi"/>
-          <w:b/>
-          <w:bCs/>
-          <w:sz w:val="20"/>
-          <w:szCs w:val="20"/>
-        </w:rPr>
-        <w:t>Overall Result</w:t>
-      </w:r>
-      <w:r>
-        <w:rPr>
-          <w:rFonts w:asciiTheme="minorHAnsi" w:hAnsiTheme="minorHAnsi" w:cstheme="minorHAnsi"/>
-          <w:b/>
-          <w:bCs/>
-          <w:sz w:val="20"/>
-          <w:szCs w:val="20"/>
-        </w:rPr>
-        <w:t>: 2.1</w:t>
-      </w:r>
-    </w:p>
-    <w:bookmarkEnd w:id="13"/>
-    <w:bookmarkEnd w:id="14"/>
-    <w:bookmarkEnd w:id="17"/>
-    <w:bookmarkEnd w:id="18"/>
-    <w:p>
-      <w:pPr>
-        <w:pStyle w:val="BodyText"/>
-        <w:rPr>
-          <w:rFonts w:asciiTheme="minorHAnsi" w:hAnsiTheme="minorHAnsi" w:cstheme="minorHAnsi"/>
-          <w:b/>
-          <w:bCs/>
-          <w:sz w:val="20"/>
-          <w:szCs w:val="20"/>
-        </w:rPr>
-      </w:pPr>
-      <w:r>
-        <w:rPr>
+      </w:pPr>
+      <w:r>
+        <w:rPr>
+          <w:rFonts w:asciiTheme="majorHAnsi" w:hAnsiTheme="majorHAnsi"/>
           <w:noProof/>
         </w:rPr>
         <mc:AlternateContent>
@@ -1193,7 +1286,7 @@
           </mc:Choice>
           <mc:Fallback>
             <w:pict>
-              <v:shape w14:anchorId="38FF36DC" id="Freeform: Shape 7" o:spid="_x0000_s1026" style="position:absolute;margin-left:0;margin-top:25.85pt;width:469.35pt;height:3.55pt;flip:y;z-index:-251656192;visibility:visible;mso-wrap-style:square;mso-width-percent:0;mso-height-percent:0;mso-wrap-distance-left:0;mso-wrap-distance-top:0;mso-wrap-distance-right:0;mso-wrap-distance-bottom:0;mso-position-horizontal:absolute;mso-position-horizontal-relative:margin;mso-position-vertical:absolute;mso-position-vertical-relative:text;mso-width-percent:0;mso-height-percent:0;mso-width-relative:page;mso-height-relative:page;v-text-anchor:top" coordsize="9638,45085" o:gfxdata="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" path="m,l9637,e" filled="f" strokecolor="black [3213]" strokeweight="1.5pt">
+              <v:shape w14:anchorId="3CAF3911" id="Freeform: Shape 7" o:spid="_x0000_s1026" style="position:absolute;margin-left:0;margin-top:25.85pt;width:469.35pt;height:3.55pt;flip:y;z-index:-251656192;visibility:visible;mso-wrap-style:square;mso-width-percent:0;mso-height-percent:0;mso-wrap-distance-left:0;mso-wrap-distance-top:0;mso-wrap-distance-right:0;mso-wrap-distance-bottom:0;mso-position-horizontal:absolute;mso-position-horizontal-relative:margin;mso-position-vertical:absolute;mso-position-vertical-relative:text;mso-width-percent:0;mso-height-percent:0;mso-width-relative:page;mso-height-relative:page;v-text-anchor:top" coordsize="9638,45085" o:gfxdata="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" path="m,l9637,e" filled="f" strokecolor="black [3213]" strokeweight="1.5pt">
                 <v:path arrowok="t" o:connecttype="custom" o:connectlocs="0,0;5960127,0" o:connectangles="0,0"/>
                 <w10:wrap type="topAndBottom" anchorx="margin"/>
               </v:shape>
@@ -1203,7 +1296,7 @@
       </w:r>
       <w:r>
         <w:rPr>
-          <w:rFonts w:asciiTheme="minorHAnsi" w:hAnsiTheme="minorHAnsi" w:cstheme="minorHAnsi"/>
+          <w:rFonts w:asciiTheme="majorHAnsi" w:hAnsiTheme="majorHAnsi" w:cstheme="minorHAnsi"/>
           <w:b/>
           <w:bCs/>
           <w:sz w:val="20"/>
@@ -1216,14 +1309,14 @@
       <w:pPr>
         <w:pStyle w:val="BodyText"/>
         <w:rPr>
-          <w:rFonts w:asciiTheme="minorHAnsi" w:hAnsiTheme="minorHAnsi" w:cstheme="minorHAnsi"/>
-          <w:sz w:val="20"/>
-          <w:szCs w:val="20"/>
-        </w:rPr>
-      </w:pPr>
-      <w:r>
-        <w:rPr>
-          <w:rFonts w:asciiTheme="minorHAnsi" w:hAnsiTheme="minorHAnsi" w:cstheme="minorHAnsi"/>
+          <w:rFonts w:asciiTheme="majorHAnsi" w:hAnsiTheme="majorHAnsi" w:cstheme="minorHAnsi"/>
+          <w:sz w:val="20"/>
+          <w:szCs w:val="20"/>
+        </w:rPr>
+      </w:pPr>
+      <w:r>
+        <w:rPr>
+          <w:rFonts w:asciiTheme="majorHAnsi" w:hAnsiTheme="majorHAnsi" w:cstheme="minorHAnsi"/>
           <w:b/>
           <w:bCs/>
           <w:sz w:val="20"/>
@@ -1233,7 +1326,7 @@
       </w:r>
       <w:r>
         <w:rPr>
-          <w:rFonts w:asciiTheme="minorHAnsi" w:hAnsiTheme="minorHAnsi" w:cstheme="minorHAnsi"/>
+          <w:rFonts w:asciiTheme="majorHAnsi" w:hAnsiTheme="majorHAnsi" w:cstheme="minorHAnsi"/>
           <w:sz w:val="20"/>
           <w:szCs w:val="20"/>
         </w:rPr>
@@ -1241,7 +1334,7 @@
       </w:r>
       <w:r>
         <w:rPr>
-          <w:rFonts w:asciiTheme="minorHAnsi" w:hAnsiTheme="minorHAnsi" w:cstheme="minorHAnsi"/>
+          <w:rFonts w:asciiTheme="majorHAnsi" w:hAnsiTheme="majorHAnsi" w:cstheme="minorHAnsi"/>
           <w:sz w:val="20"/>
           <w:szCs w:val="20"/>
         </w:rPr>
@@ -1249,7 +1342,7 @@
       </w:r>
       <w:r>
         <w:rPr>
-          <w:rFonts w:asciiTheme="minorHAnsi" w:hAnsiTheme="minorHAnsi" w:cstheme="minorHAnsi"/>
+          <w:rFonts w:asciiTheme="majorHAnsi" w:hAnsiTheme="majorHAnsi" w:cstheme="minorHAnsi"/>
           <w:sz w:val="20"/>
           <w:szCs w:val="20"/>
         </w:rPr>
@@ -1263,7 +1356,7 @@
         </w:tabs>
         <w:spacing w:before="54"/>
         <w:rPr>
-          <w:rFonts w:asciiTheme="minorHAnsi" w:hAnsiTheme="minorHAnsi" w:cstheme="minorHAnsi"/>
+          <w:rFonts w:asciiTheme="majorHAnsi" w:hAnsiTheme="majorHAnsi" w:cstheme="minorHAnsi"/>
           <w:bCs/>
           <w:sz w:val="20"/>
           <w:szCs w:val="20"/>
@@ -1271,7 +1364,7 @@
       </w:pPr>
       <w:r>
         <w:rPr>
-          <w:rFonts w:asciiTheme="minorHAnsi" w:hAnsiTheme="minorHAnsi" w:cstheme="minorHAnsi"/>
+          <w:rFonts w:asciiTheme="majorHAnsi" w:hAnsiTheme="majorHAnsi" w:cstheme="minorHAnsi"/>
           <w:bCs/>
           <w:sz w:val="20"/>
           <w:szCs w:val="20"/>
@@ -1280,7 +1373,7 @@
       </w:r>
       <w:r>
         <w:rPr>
-          <w:rFonts w:asciiTheme="minorHAnsi" w:hAnsiTheme="minorHAnsi" w:cstheme="minorHAnsi"/>
+          <w:rFonts w:asciiTheme="majorHAnsi" w:hAnsiTheme="majorHAnsi" w:cstheme="minorHAnsi"/>
           <w:bCs/>
           <w:sz w:val="20"/>
           <w:szCs w:val="20"/>
@@ -1292,7 +1385,7 @@
       <w:pPr>
         <w:pStyle w:val="BodyText"/>
         <w:rPr>
-          <w:rFonts w:asciiTheme="minorHAnsi" w:hAnsiTheme="minorHAnsi" w:cstheme="minorHAnsi"/>
+          <w:rFonts w:asciiTheme="majorHAnsi" w:hAnsiTheme="majorHAnsi" w:cstheme="minorHAnsi"/>
           <w:b/>
           <w:bCs/>
           <w:sz w:val="20"/>
@@ -1301,6 +1394,7 @@
       </w:pPr>
       <w:r>
         <w:rPr>
+          <w:rFonts w:asciiTheme="majorHAnsi" w:hAnsiTheme="majorHAnsi"/>
           <w:noProof/>
         </w:rPr>
         <mc:AlternateContent>
@@ -1389,7 +1483,7 @@
           </mc:Choice>
           <mc:Fallback>
             <w:pict>
-              <v:shape w14:anchorId="3FB69E8E" id="Freeform: Shape 6" o:spid="_x0000_s1026" style="position:absolute;margin-left:0;margin-top:13.65pt;width:469.35pt;height:3.55pt;flip:y;z-index:-251653120;visibility:visible;mso-wrap-style:square;mso-width-percent:0;mso-height-percent:0;mso-wrap-distance-left:0;mso-wrap-distance-top:0;mso-wrap-distance-right:0;mso-wrap-distance-bottom:0;mso-position-horizontal:left;mso-position-horizontal-relative:margin;mso-position-vertical:absolute;mso-position-vertical-relative:text;mso-width-percent:0;mso-height-percent:0;mso-width-relative:page;mso-height-relative:page;v-text-anchor:top" coordsize="9638,45085" o:gfxdata="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" path="m,l9637,e" filled="f" strokecolor="black [3213]" strokeweight="1.5pt">
+              <v:shape w14:anchorId="58CA55FB" id="Freeform: Shape 6" o:spid="_x0000_s1026" style="position:absolute;margin-left:0;margin-top:13.65pt;width:469.35pt;height:3.55pt;flip:y;z-index:-251653120;visibility:visible;mso-wrap-style:square;mso-width-percent:0;mso-height-percent:0;mso-wrap-distance-left:0;mso-wrap-distance-top:0;mso-wrap-distance-right:0;mso-wrap-distance-bottom:0;mso-position-horizontal:left;mso-position-horizontal-relative:margin;mso-position-vertical:absolute;mso-position-vertical-relative:text;mso-width-percent:0;mso-height-percent:0;mso-width-relative:page;mso-height-relative:page;v-text-anchor:top" coordsize="9638,45085" o:gfxdata="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" path="m,l9637,e" filled="f" strokecolor="black [3213]" strokeweight="1.5pt">
                 <v:path arrowok="t" o:connecttype="custom" o:connectlocs="0,0;5960127,0" o:connectangles="0,0"/>
                 <w10:wrap type="topAndBottom" anchorx="margin"/>
               </v:shape>
@@ -1399,45 +1493,37 @@
       </w:r>
       <w:r>
         <w:rPr>
-          <w:rFonts w:asciiTheme="minorHAnsi" w:hAnsiTheme="minorHAnsi" w:cstheme="minorHAnsi"/>
+          <w:rFonts w:asciiTheme="majorHAnsi" w:hAnsiTheme="majorHAnsi" w:cstheme="minorHAnsi"/>
           <w:b/>
           <w:bCs/>
           <w:sz w:val="20"/>
           <w:szCs w:val="20"/>
         </w:rPr>
-        <w:t xml:space="preserve">WORK </w:t>
-      </w:r>
-      <w:r>
-        <w:rPr>
-          <w:rFonts w:asciiTheme="minorHAnsi" w:hAnsiTheme="minorHAnsi" w:cstheme="minorHAnsi"/>
-          <w:b/>
-          <w:bCs/>
-          <w:sz w:val="20"/>
-          <w:szCs w:val="20"/>
-        </w:rPr>
-        <w:t>EXPERIENCE</w:t>
-      </w:r>
-    </w:p>
-    <w:p>
-      <w:pPr>
-        <w:pStyle w:val="BodyText"/>
-        <w:rPr>
-          <w:rFonts w:asciiTheme="minorHAnsi" w:hAnsiTheme="minorHAnsi" w:cstheme="minorHAnsi"/>
+        <w:t>WORK EXPERIENCE</w:t>
+      </w:r>
+    </w:p>
+    <w:p>
+      <w:pPr>
+        <w:pStyle w:val="BodyText"/>
+        <w:rPr>
+          <w:rFonts w:asciiTheme="majorHAnsi" w:hAnsiTheme="majorHAnsi" w:cstheme="minorHAnsi"/>
           <w:i/>
           <w:iCs/>
           <w:sz w:val="20"/>
           <w:szCs w:val="20"/>
         </w:rPr>
       </w:pPr>
-      <w:bookmarkStart w:id="21" w:name="OLE_LINK78"/>
-      <w:bookmarkStart w:id="22" w:name="OLE_LINK79"/>
-      <w:bookmarkStart w:id="23" w:name="OLE_LINK86"/>
-      <w:bookmarkStart w:id="24" w:name="OLE_LINK87"/>
-      <w:bookmarkStart w:id="25" w:name="OLE_LINK88"/>
-      <w:bookmarkStart w:id="26" w:name="OLE_LINK89"/>
-      <w:r>
-        <w:rPr>
-          <w:rFonts w:asciiTheme="minorHAnsi" w:hAnsiTheme="minorHAnsi" w:cstheme="minorHAnsi"/>
+      <w:bookmarkStart w:id="30" w:name="OLE_LINK78"/>
+      <w:bookmarkStart w:id="31" w:name="OLE_LINK79"/>
+      <w:bookmarkStart w:id="32" w:name="OLE_LINK86"/>
+      <w:bookmarkStart w:id="33" w:name="OLE_LINK87"/>
+      <w:bookmarkStart w:id="34" w:name="OLE_LINK88"/>
+      <w:bookmarkStart w:id="35" w:name="OLE_LINK89"/>
+      <w:bookmarkStart w:id="36" w:name="OLE_LINK110"/>
+      <w:bookmarkStart w:id="37" w:name="OLE_LINK111"/>
+      <w:r>
+        <w:rPr>
+          <w:rFonts w:asciiTheme="majorHAnsi" w:hAnsiTheme="majorHAnsi" w:cstheme="minorHAnsi"/>
           <w:i/>
           <w:iCs/>
           <w:sz w:val="20"/>
@@ -1450,14 +1536,14 @@
       <w:pPr>
         <w:pStyle w:val="BodyText"/>
         <w:rPr>
-          <w:rFonts w:asciiTheme="minorHAnsi" w:hAnsiTheme="minorHAnsi" w:cstheme="minorHAnsi"/>
-          <w:sz w:val="20"/>
-          <w:szCs w:val="20"/>
-        </w:rPr>
-      </w:pPr>
-      <w:r>
-        <w:rPr>
-          <w:rFonts w:asciiTheme="minorHAnsi" w:hAnsiTheme="minorHAnsi" w:cstheme="minorHAnsi"/>
+          <w:rFonts w:asciiTheme="majorHAnsi" w:hAnsiTheme="majorHAnsi" w:cstheme="minorHAnsi"/>
+          <w:sz w:val="20"/>
+          <w:szCs w:val="20"/>
+        </w:rPr>
+      </w:pPr>
+      <w:r>
+        <w:rPr>
+          <w:rFonts w:asciiTheme="majorHAnsi" w:hAnsiTheme="majorHAnsi" w:cstheme="minorHAnsi"/>
           <w:sz w:val="20"/>
           <w:szCs w:val="20"/>
         </w:rPr>
@@ -1465,7 +1551,7 @@
       </w:r>
       <w:r>
         <w:rPr>
-          <w:rFonts w:asciiTheme="minorHAnsi" w:hAnsiTheme="minorHAnsi" w:cstheme="minorHAnsi"/>
+          <w:rFonts w:asciiTheme="majorHAnsi" w:hAnsiTheme="majorHAnsi" w:cstheme="minorHAnsi"/>
           <w:sz w:val="20"/>
           <w:szCs w:val="20"/>
         </w:rPr>
@@ -1476,14 +1562,14 @@
       <w:pPr>
         <w:pStyle w:val="BodyText"/>
         <w:rPr>
-          <w:rFonts w:asciiTheme="minorHAnsi" w:hAnsiTheme="minorHAnsi" w:cstheme="minorHAnsi"/>
-          <w:sz w:val="18"/>
-          <w:szCs w:val="18"/>
-        </w:rPr>
-      </w:pPr>
-      <w:r>
-        <w:rPr>
-          <w:rFonts w:asciiTheme="minorHAnsi" w:hAnsiTheme="minorHAnsi" w:cstheme="minorHAnsi"/>
+          <w:rFonts w:asciiTheme="majorHAnsi" w:hAnsiTheme="majorHAnsi" w:cstheme="minorHAnsi"/>
+          <w:sz w:val="18"/>
+          <w:szCs w:val="18"/>
+        </w:rPr>
+      </w:pPr>
+      <w:r>
+        <w:rPr>
+          <w:rFonts w:asciiTheme="majorHAnsi" w:hAnsiTheme="majorHAnsi" w:cstheme="minorHAnsi"/>
           <w:sz w:val="18"/>
           <w:szCs w:val="18"/>
         </w:rPr>
@@ -1491,15 +1577,15 @@
       </w:r>
       <w:r>
         <w:rPr>
-          <w:rFonts w:asciiTheme="minorHAnsi" w:hAnsiTheme="minorHAnsi" w:cstheme="minorHAnsi"/>
-          <w:sz w:val="18"/>
-          <w:szCs w:val="18"/>
-        </w:rPr>
-        <w:t>8</w:t>
-      </w:r>
-      <w:r>
-        <w:rPr>
-          <w:rFonts w:asciiTheme="minorHAnsi" w:hAnsiTheme="minorHAnsi" w:cstheme="minorHAnsi"/>
+          <w:rFonts w:asciiTheme="majorHAnsi" w:hAnsiTheme="majorHAnsi" w:cstheme="minorHAnsi"/>
+          <w:sz w:val="18"/>
+          <w:szCs w:val="18"/>
+        </w:rPr>
+        <w:t>9</w:t>
+      </w:r>
+      <w:r>
+        <w:rPr>
+          <w:rFonts w:asciiTheme="majorHAnsi" w:hAnsiTheme="majorHAnsi" w:cstheme="minorHAnsi"/>
           <w:sz w:val="18"/>
           <w:szCs w:val="18"/>
         </w:rPr>
@@ -1507,7 +1593,7 @@
       </w:r>
       <w:r>
         <w:rPr>
-          <w:rFonts w:asciiTheme="minorHAnsi" w:hAnsiTheme="minorHAnsi" w:cstheme="minorHAnsi"/>
+          <w:rFonts w:asciiTheme="majorHAnsi" w:hAnsiTheme="majorHAnsi" w:cstheme="minorHAnsi"/>
           <w:sz w:val="18"/>
           <w:szCs w:val="18"/>
         </w:rPr>
@@ -1515,23 +1601,15 @@
       </w:r>
       <w:r>
         <w:rPr>
-          <w:rFonts w:asciiTheme="minorHAnsi" w:hAnsiTheme="minorHAnsi" w:cstheme="minorHAnsi"/>
-          <w:sz w:val="18"/>
-          <w:szCs w:val="18"/>
-        </w:rPr>
-        <w:t xml:space="preserve"> </w:t>
-      </w:r>
-      <w:r>
-        <w:rPr>
-          <w:rFonts w:asciiTheme="minorHAnsi" w:hAnsiTheme="minorHAnsi" w:cstheme="minorHAnsi"/>
-          <w:sz w:val="18"/>
-          <w:szCs w:val="18"/>
-        </w:rPr>
-        <w:t xml:space="preserve">– </w:t>
-      </w:r>
-      <w:r>
-        <w:rPr>
-          <w:rFonts w:asciiTheme="minorHAnsi" w:hAnsiTheme="minorHAnsi" w:cstheme="minorHAnsi"/>
+          <w:rFonts w:asciiTheme="majorHAnsi" w:hAnsiTheme="majorHAnsi" w:cstheme="minorHAnsi"/>
+          <w:sz w:val="18"/>
+          <w:szCs w:val="18"/>
+        </w:rPr>
+        <w:t xml:space="preserve"> – </w:t>
+      </w:r>
+      <w:r>
+        <w:rPr>
+          <w:rFonts w:asciiTheme="majorHAnsi" w:hAnsiTheme="majorHAnsi" w:cstheme="minorHAnsi"/>
           <w:sz w:val="18"/>
           <w:szCs w:val="18"/>
         </w:rPr>
@@ -1539,7 +1617,7 @@
       </w:r>
       <w:r>
         <w:rPr>
-          <w:rFonts w:asciiTheme="minorHAnsi" w:hAnsiTheme="minorHAnsi" w:cstheme="minorHAnsi"/>
+          <w:rFonts w:asciiTheme="majorHAnsi" w:hAnsiTheme="majorHAnsi" w:cstheme="minorHAnsi"/>
           <w:sz w:val="20"/>
           <w:szCs w:val="20"/>
         </w:rPr>
@@ -1550,14 +1628,12 @@
       <w:pPr>
         <w:pStyle w:val="BodyText"/>
         <w:rPr>
-          <w:rFonts w:asciiTheme="minorHAnsi" w:hAnsiTheme="minorHAnsi" w:cstheme="minorHAnsi"/>
-          <w:sz w:val="20"/>
-          <w:szCs w:val="20"/>
-        </w:rPr>
-      </w:pPr>
-    </w:p>
-    <w:bookmarkEnd w:id="21"/>
-    <w:bookmarkEnd w:id="22"/>
+          <w:rFonts w:asciiTheme="majorHAnsi" w:hAnsiTheme="majorHAnsi" w:cstheme="minorHAnsi"/>
+          <w:sz w:val="20"/>
+          <w:szCs w:val="20"/>
+        </w:rPr>
+      </w:pPr>
+    </w:p>
     <w:p>
       <w:pPr>
         <w:pStyle w:val="BodyText"/>
@@ -1567,14 +1643,20 @@
         </w:numPr>
         <w:ind w:left="360"/>
         <w:rPr>
-          <w:rFonts w:asciiTheme="minorHAnsi" w:hAnsiTheme="minorHAnsi" w:cstheme="minorHAnsi"/>
-          <w:sz w:val="20"/>
-          <w:szCs w:val="20"/>
-        </w:rPr>
-      </w:pPr>
-      <w:r>
-        <w:rPr>
-          <w:rFonts w:asciiTheme="minorHAnsi" w:hAnsiTheme="minorHAnsi" w:cstheme="minorHAnsi"/>
+          <w:rFonts w:asciiTheme="majorHAnsi" w:hAnsiTheme="majorHAnsi" w:cstheme="minorHAnsi"/>
+          <w:sz w:val="20"/>
+          <w:szCs w:val="20"/>
+        </w:rPr>
+      </w:pPr>
+      <w:bookmarkStart w:id="38" w:name="OLE_LINK116"/>
+      <w:bookmarkStart w:id="39" w:name="OLE_LINK117"/>
+      <w:bookmarkStart w:id="40" w:name="OLE_LINK118"/>
+      <w:bookmarkStart w:id="41" w:name="OLE_LINK119"/>
+      <w:bookmarkEnd w:id="30"/>
+      <w:bookmarkEnd w:id="31"/>
+      <w:r>
+        <w:rPr>
+          <w:rFonts w:asciiTheme="majorHAnsi" w:hAnsiTheme="majorHAnsi" w:cstheme="minorHAnsi"/>
           <w:sz w:val="20"/>
           <w:szCs w:val="20"/>
         </w:rPr>
@@ -1590,18 +1672,18 @@
         </w:numPr>
         <w:ind w:left="360"/>
         <w:rPr>
-          <w:rFonts w:asciiTheme="minorHAnsi" w:hAnsiTheme="minorHAnsi" w:cstheme="minorHAnsi"/>
-          <w:sz w:val="20"/>
-          <w:szCs w:val="20"/>
-        </w:rPr>
-      </w:pPr>
-      <w:r>
-        <w:rPr>
-          <w:rFonts w:asciiTheme="minorHAnsi" w:hAnsiTheme="minorHAnsi" w:cstheme="minorHAnsi"/>
-          <w:sz w:val="20"/>
-          <w:szCs w:val="20"/>
-        </w:rPr>
-        <w:t>Assisted in developing control systems software by collaborating with senior engineers on initial testing and simulation modeling, contributing to key functionalities in C++ and supporting software verification tasks for project quality assurance.</w:t>
+          <w:rFonts w:asciiTheme="majorHAnsi" w:hAnsiTheme="majorHAnsi" w:cstheme="minorHAnsi"/>
+          <w:sz w:val="20"/>
+          <w:szCs w:val="20"/>
+        </w:rPr>
+      </w:pPr>
+      <w:r>
+        <w:rPr>
+          <w:rFonts w:asciiTheme="majorHAnsi" w:hAnsiTheme="majorHAnsi" w:cstheme="minorHAnsi"/>
+          <w:sz w:val="20"/>
+          <w:szCs w:val="20"/>
+        </w:rPr>
+        <w:t>Drafted and updated engineering documents for client testing and project support, aligning documentation with red mark-up copies to ensure accuracy and readiness for new projects.</w:t>
       </w:r>
     </w:p>
     <w:p>
@@ -1613,68 +1695,298 @@
         </w:numPr>
         <w:ind w:left="360"/>
         <w:rPr>
-          <w:rFonts w:asciiTheme="minorHAnsi" w:hAnsiTheme="minorHAnsi" w:cstheme="minorHAnsi"/>
-          <w:sz w:val="20"/>
-          <w:szCs w:val="20"/>
-        </w:rPr>
-      </w:pPr>
-      <w:r>
-        <w:rPr>
-          <w:rFonts w:asciiTheme="minorHAnsi" w:hAnsiTheme="minorHAnsi" w:cstheme="minorHAnsi"/>
-          <w:sz w:val="20"/>
-          <w:szCs w:val="20"/>
-          <w:lang w:val="en-GB"/>
-        </w:rPr>
-        <w:t xml:space="preserve">Assisted in simulation </w:t>
-      </w:r>
-      <w:r>
-        <w:rPr>
-          <w:rFonts w:asciiTheme="minorHAnsi" w:hAnsiTheme="minorHAnsi" w:cstheme="minorHAnsi"/>
-          <w:sz w:val="20"/>
-          <w:szCs w:val="20"/>
-          <w:lang w:val="en-GB"/>
-        </w:rPr>
-        <w:t>modelling</w:t>
-      </w:r>
-      <w:r>
-        <w:rPr>
-          <w:rFonts w:asciiTheme="minorHAnsi" w:hAnsiTheme="minorHAnsi" w:cstheme="minorHAnsi"/>
-          <w:sz w:val="20"/>
-          <w:szCs w:val="20"/>
-          <w:lang w:val="en-GB"/>
-        </w:rPr>
-        <w:t xml:space="preserve"> and software verification tasks, contributing to document accuracy and system tuning</w:t>
-      </w:r>
-      <w:bookmarkEnd w:id="23"/>
-      <w:bookmarkEnd w:id="24"/>
-      <w:bookmarkEnd w:id="25"/>
-      <w:bookmarkEnd w:id="26"/>
-      <w:r>
-        <w:rPr>
-          <w:rFonts w:asciiTheme="minorHAnsi" w:hAnsiTheme="minorHAnsi" w:cstheme="minorHAnsi"/>
-          <w:sz w:val="20"/>
-          <w:szCs w:val="20"/>
-          <w:lang w:val="en-GB"/>
-        </w:rPr>
-        <w:t>.</w:t>
-      </w:r>
-    </w:p>
+          <w:rFonts w:asciiTheme="majorHAnsi" w:hAnsiTheme="majorHAnsi" w:cstheme="minorHAnsi"/>
+          <w:sz w:val="20"/>
+          <w:szCs w:val="20"/>
+        </w:rPr>
+      </w:pPr>
+      <w:bookmarkStart w:id="42" w:name="OLE_LINK114"/>
+      <w:bookmarkStart w:id="43" w:name="OLE_LINK115"/>
+      <w:r>
+        <w:rPr>
+          <w:rFonts w:asciiTheme="majorHAnsi" w:hAnsiTheme="majorHAnsi" w:cstheme="minorHAnsi"/>
+          <w:sz w:val="20"/>
+          <w:szCs w:val="20"/>
+        </w:rPr>
+        <w:t>Collaborated with senior engineers on control systems software development, supporting initial testing, simulation modelling, and software verification to enhance functionality and ensure project quality in C++.</w:t>
+      </w:r>
+    </w:p>
+    <w:bookmarkEnd w:id="32"/>
+    <w:bookmarkEnd w:id="33"/>
+    <w:bookmarkEnd w:id="34"/>
+    <w:bookmarkEnd w:id="35"/>
+    <w:bookmarkEnd w:id="38"/>
+    <w:bookmarkEnd w:id="39"/>
+    <w:bookmarkEnd w:id="40"/>
+    <w:bookmarkEnd w:id="41"/>
+    <w:bookmarkEnd w:id="42"/>
+    <w:bookmarkEnd w:id="43"/>
     <w:p>
       <w:pPr>
         <w:pStyle w:val="BodyText"/>
         <w:ind w:left="360"/>
         <w:rPr>
-          <w:rFonts w:asciiTheme="minorHAnsi" w:hAnsiTheme="minorHAnsi" w:cstheme="minorHAnsi"/>
-          <w:sz w:val="20"/>
-          <w:szCs w:val="20"/>
-        </w:rPr>
-      </w:pPr>
-    </w:p>
-    <w:p>
-      <w:pPr>
-        <w:pStyle w:val="BodyText"/>
-        <w:rPr>
-          <w:rFonts w:asciiTheme="minorHAnsi" w:hAnsiTheme="minorHAnsi" w:cstheme="minorHAnsi"/>
+          <w:rFonts w:asciiTheme="majorHAnsi" w:hAnsiTheme="majorHAnsi" w:cstheme="minorHAnsi"/>
+          <w:sz w:val="20"/>
+          <w:szCs w:val="20"/>
+        </w:rPr>
+      </w:pPr>
+    </w:p>
+    <w:p>
+      <w:pPr>
+        <w:pStyle w:val="BodyText"/>
+        <w:rPr>
+          <w:rFonts w:asciiTheme="majorHAnsi" w:hAnsiTheme="majorHAnsi" w:cstheme="minorHAnsi"/>
+          <w:i/>
+          <w:iCs/>
+          <w:sz w:val="20"/>
+          <w:szCs w:val="20"/>
+        </w:rPr>
+      </w:pPr>
+      <w:r>
+        <w:rPr>
+          <w:rFonts w:asciiTheme="majorHAnsi" w:hAnsiTheme="majorHAnsi" w:cstheme="minorHAnsi"/>
+          <w:i/>
+          <w:iCs/>
+          <w:sz w:val="20"/>
+          <w:szCs w:val="20"/>
+        </w:rPr>
+        <w:t>Web Development Intern (Backend and Frontend)</w:t>
+      </w:r>
+    </w:p>
+    <w:p>
+      <w:pPr>
+        <w:pStyle w:val="BodyText"/>
+        <w:rPr>
+          <w:rFonts w:asciiTheme="majorHAnsi" w:hAnsiTheme="majorHAnsi" w:cstheme="minorHAnsi"/>
+          <w:sz w:val="20"/>
+          <w:szCs w:val="20"/>
+        </w:rPr>
+      </w:pPr>
+      <w:r>
+        <w:rPr>
+          <w:rFonts w:asciiTheme="majorHAnsi" w:hAnsiTheme="majorHAnsi" w:cstheme="minorHAnsi"/>
+          <w:sz w:val="20"/>
+          <w:szCs w:val="20"/>
+        </w:rPr>
+        <w:t>SHIFTIN</w:t>
+      </w:r>
+    </w:p>
+    <w:p>
+      <w:pPr>
+        <w:pStyle w:val="BodyText"/>
+        <w:rPr>
+          <w:rFonts w:asciiTheme="majorHAnsi" w:hAnsiTheme="majorHAnsi" w:cstheme="minorHAnsi"/>
+          <w:sz w:val="18"/>
+          <w:szCs w:val="18"/>
+        </w:rPr>
+      </w:pPr>
+      <w:r>
+        <w:rPr>
+          <w:rFonts w:asciiTheme="majorHAnsi" w:hAnsiTheme="majorHAnsi" w:cstheme="minorHAnsi"/>
+          <w:sz w:val="18"/>
+          <w:szCs w:val="18"/>
+        </w:rPr>
+        <w:t>0</w:t>
+      </w:r>
+      <w:r>
+        <w:rPr>
+          <w:rFonts w:asciiTheme="majorHAnsi" w:hAnsiTheme="majorHAnsi" w:cstheme="minorHAnsi"/>
+          <w:sz w:val="18"/>
+          <w:szCs w:val="18"/>
+        </w:rPr>
+        <w:t>6</w:t>
+      </w:r>
+      <w:r>
+        <w:rPr>
+          <w:rFonts w:asciiTheme="majorHAnsi" w:hAnsiTheme="majorHAnsi" w:cstheme="minorHAnsi"/>
+          <w:sz w:val="18"/>
+          <w:szCs w:val="18"/>
+        </w:rPr>
+        <w:t xml:space="preserve">-2024 – </w:t>
+      </w:r>
+      <w:r>
+        <w:rPr>
+          <w:rFonts w:asciiTheme="majorHAnsi" w:hAnsiTheme="majorHAnsi" w:cstheme="minorHAnsi"/>
+          <w:sz w:val="18"/>
+          <w:szCs w:val="18"/>
+        </w:rPr>
+        <w:t>08-2024</w:t>
+      </w:r>
+      <w:r>
+        <w:rPr>
+          <w:rFonts w:asciiTheme="majorHAnsi" w:hAnsiTheme="majorHAnsi" w:cstheme="minorHAnsi"/>
+          <w:sz w:val="20"/>
+          <w:szCs w:val="20"/>
+        </w:rPr>
+        <w:tab/>
+      </w:r>
+    </w:p>
+    <w:p>
+      <w:pPr>
+        <w:pStyle w:val="BodyText"/>
+        <w:rPr>
+          <w:rFonts w:asciiTheme="majorHAnsi" w:hAnsiTheme="majorHAnsi" w:cstheme="minorHAnsi"/>
+          <w:sz w:val="20"/>
+          <w:szCs w:val="20"/>
+        </w:rPr>
+      </w:pPr>
+    </w:p>
+    <w:p>
+      <w:pPr>
+        <w:pStyle w:val="BodyText"/>
+        <w:numPr>
+          <w:ilvl w:val="0"/>
+          <w:numId w:val="1"/>
+        </w:numPr>
+        <w:ind w:left="360"/>
+        <w:rPr>
+          <w:rFonts w:asciiTheme="majorHAnsi" w:hAnsiTheme="majorHAnsi" w:cstheme="minorHAnsi"/>
+          <w:sz w:val="20"/>
+          <w:szCs w:val="20"/>
+        </w:rPr>
+      </w:pPr>
+      <w:r>
+        <w:rPr>
+          <w:rFonts w:asciiTheme="majorHAnsi" w:hAnsiTheme="majorHAnsi" w:cstheme="minorHAnsi"/>
+          <w:sz w:val="20"/>
+          <w:szCs w:val="20"/>
+        </w:rPr>
+        <w:t>Developed and maintained responsive web applications using React for front-end and Node.js with Express and MongoDB for back-end, enhancing functionality and user experience.</w:t>
+      </w:r>
+    </w:p>
+    <w:p>
+      <w:pPr>
+        <w:pStyle w:val="BodyText"/>
+        <w:numPr>
+          <w:ilvl w:val="0"/>
+          <w:numId w:val="1"/>
+        </w:numPr>
+        <w:ind w:left="360"/>
+        <w:rPr>
+          <w:rFonts w:asciiTheme="majorHAnsi" w:hAnsiTheme="majorHAnsi" w:cstheme="minorHAnsi"/>
+          <w:sz w:val="20"/>
+          <w:szCs w:val="20"/>
+        </w:rPr>
+      </w:pPr>
+      <w:r>
+        <w:rPr>
+          <w:rFonts w:asciiTheme="majorHAnsi" w:hAnsiTheme="majorHAnsi" w:cstheme="minorHAnsi"/>
+          <w:sz w:val="20"/>
+          <w:szCs w:val="20"/>
+        </w:rPr>
+        <w:t xml:space="preserve">Collaborated with a cross-functional team to design and implement new features, </w:t>
+      </w:r>
+      <w:proofErr w:type="spellStart"/>
+      <w:r>
+        <w:rPr>
+          <w:rFonts w:asciiTheme="majorHAnsi" w:hAnsiTheme="majorHAnsi" w:cstheme="minorHAnsi"/>
+          <w:sz w:val="20"/>
+          <w:szCs w:val="20"/>
+        </w:rPr>
+        <w:t>optimi</w:t>
+      </w:r>
+      <w:r>
+        <w:rPr>
+          <w:rFonts w:asciiTheme="majorHAnsi" w:hAnsiTheme="majorHAnsi" w:cstheme="minorHAnsi"/>
+          <w:sz w:val="20"/>
+          <w:szCs w:val="20"/>
+        </w:rPr>
+        <w:t>s</w:t>
+      </w:r>
+      <w:r>
+        <w:rPr>
+          <w:rFonts w:asciiTheme="majorHAnsi" w:hAnsiTheme="majorHAnsi" w:cstheme="minorHAnsi"/>
+          <w:sz w:val="20"/>
+          <w:szCs w:val="20"/>
+        </w:rPr>
+        <w:t>ing</w:t>
+      </w:r>
+      <w:proofErr w:type="spellEnd"/>
+      <w:r>
+        <w:rPr>
+          <w:rFonts w:asciiTheme="majorHAnsi" w:hAnsiTheme="majorHAnsi" w:cstheme="minorHAnsi"/>
+          <w:sz w:val="20"/>
+          <w:szCs w:val="20"/>
+        </w:rPr>
+        <w:t xml:space="preserve"> API integration and reducing load time by 20%.</w:t>
+      </w:r>
+      <w:bookmarkEnd w:id="36"/>
+      <w:bookmarkEnd w:id="37"/>
+    </w:p>
+    <w:p>
+      <w:pPr>
+        <w:pStyle w:val="BodyText"/>
+        <w:numPr>
+          <w:ilvl w:val="0"/>
+          <w:numId w:val="1"/>
+        </w:numPr>
+        <w:ind w:left="360"/>
+        <w:rPr>
+          <w:rFonts w:asciiTheme="majorHAnsi" w:hAnsiTheme="majorHAnsi" w:cstheme="minorHAnsi"/>
+          <w:sz w:val="20"/>
+          <w:szCs w:val="20"/>
+        </w:rPr>
+      </w:pPr>
+      <w:r>
+        <w:rPr>
+          <w:rFonts w:asciiTheme="majorHAnsi" w:hAnsiTheme="majorHAnsi" w:cstheme="minorHAnsi"/>
+          <w:sz w:val="20"/>
+          <w:szCs w:val="20"/>
+        </w:rPr>
+        <w:t xml:space="preserve">Contributed to document accuracy and system tuning by streamlining verification tasks and </w:t>
+      </w:r>
+      <w:proofErr w:type="spellStart"/>
+      <w:r>
+        <w:rPr>
+          <w:rFonts w:asciiTheme="majorHAnsi" w:hAnsiTheme="majorHAnsi" w:cstheme="minorHAnsi"/>
+          <w:sz w:val="20"/>
+          <w:szCs w:val="20"/>
+        </w:rPr>
+        <w:t>optimi</w:t>
+      </w:r>
+      <w:r>
+        <w:rPr>
+          <w:rFonts w:asciiTheme="majorHAnsi" w:hAnsiTheme="majorHAnsi" w:cstheme="minorHAnsi"/>
+          <w:sz w:val="20"/>
+          <w:szCs w:val="20"/>
+        </w:rPr>
+        <w:t>s</w:t>
+      </w:r>
+      <w:r>
+        <w:rPr>
+          <w:rFonts w:asciiTheme="majorHAnsi" w:hAnsiTheme="majorHAnsi" w:cstheme="minorHAnsi"/>
+          <w:sz w:val="20"/>
+          <w:szCs w:val="20"/>
+        </w:rPr>
+        <w:t>ing</w:t>
+      </w:r>
+      <w:proofErr w:type="spellEnd"/>
+      <w:r>
+        <w:rPr>
+          <w:rFonts w:asciiTheme="majorHAnsi" w:hAnsiTheme="majorHAnsi" w:cstheme="minorHAnsi"/>
+          <w:sz w:val="20"/>
+          <w:szCs w:val="20"/>
+        </w:rPr>
+        <w:t xml:space="preserve"> project workflows.</w:t>
+      </w:r>
+    </w:p>
+    <w:p>
+      <w:pPr>
+        <w:pStyle w:val="BodyText"/>
+        <w:ind w:left="360"/>
+        <w:rPr>
+          <w:rFonts w:asciiTheme="majorHAnsi" w:hAnsiTheme="majorHAnsi" w:cstheme="minorHAnsi"/>
+          <w:sz w:val="20"/>
+          <w:szCs w:val="20"/>
+        </w:rPr>
+      </w:pPr>
+    </w:p>
+    <w:p>
+      <w:pPr>
+        <w:pStyle w:val="BodyText"/>
+        <w:rPr>
+          <w:rFonts w:asciiTheme="majorHAnsi" w:hAnsiTheme="majorHAnsi" w:cstheme="minorHAnsi"/>
           <w:b/>
           <w:bCs/>
           <w:sz w:val="20"/>
@@ -1683,6 +1995,7 @@
       </w:pPr>
       <w:r>
         <w:rPr>
+          <w:rFonts w:asciiTheme="majorHAnsi" w:hAnsiTheme="majorHAnsi"/>
           <w:noProof/>
         </w:rPr>
         <mc:AlternateContent>
@@ -1771,7 +2084,7 @@
           </mc:Choice>
           <mc:Fallback>
             <w:pict>
-              <v:shape w14:anchorId="60496119" id="Freeform: Shape 20" o:spid="_x0000_s1026" style="position:absolute;margin-left:0;margin-top:13.65pt;width:469.35pt;height:3.55pt;flip:y;z-index:-251654144;visibility:visible;mso-wrap-style:square;mso-width-percent:0;mso-height-percent:0;mso-wrap-distance-left:0;mso-wrap-distance-top:0;mso-wrap-distance-right:0;mso-wrap-distance-bottom:0;mso-position-horizontal:left;mso-position-horizontal-relative:margin;mso-position-vertical:absolute;mso-position-vertical-relative:text;mso-width-percent:0;mso-height-percent:0;mso-width-relative:page;mso-height-relative:page;v-text-anchor:top" coordsize="9638,45085" o:gfxdata="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" path="m,l9637,e" filled="f" strokecolor="black [3213]" strokeweight="1.5pt">
+              <v:shape w14:anchorId="3CE0174E" id="Freeform: Shape 20" o:spid="_x0000_s1026" style="position:absolute;margin-left:0;margin-top:13.65pt;width:469.35pt;height:3.55pt;flip:y;z-index:-251654144;visibility:visible;mso-wrap-style:square;mso-width-percent:0;mso-height-percent:0;mso-wrap-distance-left:0;mso-wrap-distance-top:0;mso-wrap-distance-right:0;mso-wrap-distance-bottom:0;mso-position-horizontal:left;mso-position-horizontal-relative:margin;mso-position-vertical:absolute;mso-position-vertical-relative:text;mso-width-percent:0;mso-height-percent:0;mso-width-relative:page;mso-height-relative:page;v-text-anchor:top" coordsize="9638,45085" o:gfxdata="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" path="m,l9637,e" filled="f" strokecolor="black [3213]" strokeweight="1.5pt">
                 <v:path arrowok="t" o:connecttype="custom" o:connectlocs="0,0;5960127,0" o:connectangles="0,0"/>
                 <w10:wrap type="topAndBottom" anchorx="margin"/>
               </v:shape>
@@ -1781,7 +2094,7 @@
       </w:r>
       <w:r>
         <w:rPr>
-          <w:rFonts w:asciiTheme="minorHAnsi" w:hAnsiTheme="minorHAnsi" w:cstheme="minorHAnsi"/>
+          <w:rFonts w:asciiTheme="majorHAnsi" w:hAnsiTheme="majorHAnsi" w:cstheme="minorHAnsi"/>
           <w:b/>
           <w:bCs/>
           <w:noProof/>
@@ -1795,7 +2108,7 @@
       <w:pPr>
         <w:pStyle w:val="BodyText"/>
         <w:rPr>
-          <w:rFonts w:asciiTheme="minorHAnsi" w:hAnsiTheme="minorHAnsi" w:cstheme="minorHAnsi"/>
+          <w:rFonts w:asciiTheme="majorHAnsi" w:hAnsiTheme="majorHAnsi" w:cstheme="minorHAnsi"/>
           <w:b/>
           <w:bCs/>
           <w:sz w:val="20"/>
@@ -1804,57 +2117,74 @@
       </w:pPr>
       <w:r>
         <w:rPr>
-          <w:rFonts w:asciiTheme="minorHAnsi" w:hAnsiTheme="minorHAnsi" w:cstheme="minorHAnsi"/>
+          <w:rFonts w:asciiTheme="majorHAnsi" w:hAnsiTheme="majorHAnsi" w:cstheme="minorHAnsi"/>
           <w:b/>
           <w:bCs/>
           <w:sz w:val="20"/>
           <w:szCs w:val="20"/>
         </w:rPr>
-        <w:t xml:space="preserve">Artist </w:t>
-      </w:r>
-      <w:r>
-        <w:rPr>
-          <w:rFonts w:asciiTheme="minorHAnsi" w:hAnsiTheme="minorHAnsi" w:cstheme="minorHAnsi"/>
-          <w:b/>
-          <w:bCs/>
-          <w:sz w:val="20"/>
-          <w:szCs w:val="20"/>
-        </w:rPr>
-        <w:t>Website</w:t>
-      </w:r>
-      <w:r>
-        <w:rPr>
-          <w:rFonts w:asciiTheme="minorHAnsi" w:hAnsiTheme="minorHAnsi" w:cstheme="minorHAnsi"/>
+        <w:t>Artist Website</w:t>
+      </w:r>
+      <w:r>
+        <w:rPr>
+          <w:rFonts w:asciiTheme="majorHAnsi" w:hAnsiTheme="majorHAnsi" w:cstheme="minorHAnsi"/>
           <w:sz w:val="20"/>
           <w:szCs w:val="20"/>
         </w:rPr>
         <w:t xml:space="preserve">| </w:t>
       </w:r>
-      <w:hyperlink r:id="rId8" w:history="1">
-        <w:r>
-          <w:rPr>
-            <w:rStyle w:val="Hyperlink"/>
-            <w:rFonts w:asciiTheme="minorHAnsi" w:hAnsiTheme="minorHAnsi" w:cstheme="minorHAnsi"/>
-            <w:sz w:val="20"/>
-            <w:szCs w:val="20"/>
-            <w:u w:val="none"/>
-          </w:rPr>
-          <w:t>Github Link</w:t>
-        </w:r>
-        <w:r>
-          <w:rPr>
-            <w:rStyle w:val="Hyperlink"/>
-            <w:rFonts w:asciiTheme="minorHAnsi" w:hAnsiTheme="minorHAnsi" w:cstheme="minorHAnsi"/>
-            <w:sz w:val="20"/>
-            <w:szCs w:val="20"/>
-            <w:u w:val="none"/>
-          </w:rPr>
-          <w:t xml:space="preserve">         </w:t>
-        </w:r>
-      </w:hyperlink>
-      <w:r>
-        <w:rPr>
-          <w:rFonts w:asciiTheme="minorHAnsi" w:hAnsiTheme="minorHAnsi" w:cstheme="minorHAnsi"/>
+      <w:r>
+        <w:rPr>
+          <w:rFonts w:asciiTheme="majorHAnsi" w:hAnsiTheme="majorHAnsi" w:cstheme="minorHAnsi"/>
+          <w:sz w:val="20"/>
+          <w:szCs w:val="20"/>
+        </w:rPr>
+        <w:fldChar w:fldCharType="begin"/>
+      </w:r>
+      <w:r>
+        <w:rPr>
+          <w:rFonts w:asciiTheme="majorHAnsi" w:hAnsiTheme="majorHAnsi" w:cstheme="minorHAnsi"/>
+          <w:sz w:val="20"/>
+          <w:szCs w:val="20"/>
+        </w:rPr>
+        <w:instrText>HYPERLINK "mailto:https://github.com/sofianebelbrik/artist-website"</w:instrText>
+      </w:r>
+      <w:r>
+        <w:rPr>
+          <w:rFonts w:asciiTheme="majorHAnsi" w:hAnsiTheme="majorHAnsi" w:cstheme="minorHAnsi"/>
+          <w:sz w:val="20"/>
+          <w:szCs w:val="20"/>
+        </w:rPr>
+      </w:r>
+      <w:r>
+        <w:rPr>
+          <w:rFonts w:asciiTheme="majorHAnsi" w:hAnsiTheme="majorHAnsi" w:cstheme="minorHAnsi"/>
+          <w:sz w:val="20"/>
+          <w:szCs w:val="20"/>
+        </w:rPr>
+        <w:fldChar w:fldCharType="separate"/>
+      </w:r>
+      <w:r>
+        <w:rPr>
+          <w:rStyle w:val="Hyperlink"/>
+          <w:rFonts w:asciiTheme="majorHAnsi" w:hAnsiTheme="majorHAnsi" w:cstheme="minorHAnsi"/>
+          <w:sz w:val="20"/>
+          <w:szCs w:val="20"/>
+          <w:u w:val="none"/>
+        </w:rPr>
+        <w:t xml:space="preserve">GitHub Link         </w:t>
+      </w:r>
+      <w:r>
+        <w:rPr>
+          <w:rFonts w:asciiTheme="majorHAnsi" w:hAnsiTheme="majorHAnsi" w:cstheme="minorHAnsi"/>
+          <w:sz w:val="20"/>
+          <w:szCs w:val="20"/>
+        </w:rPr>
+        <w:fldChar w:fldCharType="end"/>
+      </w:r>
+      <w:r>
+        <w:rPr>
+          <w:rFonts w:asciiTheme="majorHAnsi" w:hAnsiTheme="majorHAnsi" w:cstheme="minorHAnsi"/>
           <w:sz w:val="20"/>
           <w:szCs w:val="20"/>
         </w:rPr>
@@ -1862,7 +2192,7 @@
       </w:r>
       <w:r>
         <w:rPr>
-          <w:rFonts w:asciiTheme="minorHAnsi" w:hAnsiTheme="minorHAnsi" w:cstheme="minorHAnsi"/>
+          <w:rFonts w:asciiTheme="majorHAnsi" w:hAnsiTheme="majorHAnsi" w:cstheme="minorHAnsi"/>
           <w:sz w:val="18"/>
           <w:szCs w:val="18"/>
         </w:rPr>
@@ -1870,7 +2200,7 @@
       </w:r>
       <w:r>
         <w:rPr>
-          <w:rFonts w:asciiTheme="minorHAnsi" w:hAnsiTheme="minorHAnsi" w:cstheme="minorHAnsi"/>
+          <w:rFonts w:asciiTheme="majorHAnsi" w:hAnsiTheme="majorHAnsi" w:cstheme="minorHAnsi"/>
           <w:sz w:val="18"/>
           <w:szCs w:val="18"/>
         </w:rPr>
@@ -1878,7 +2208,7 @@
       </w:r>
       <w:r>
         <w:rPr>
-          <w:rFonts w:asciiTheme="minorHAnsi" w:hAnsiTheme="minorHAnsi" w:cstheme="minorHAnsi"/>
+          <w:rFonts w:asciiTheme="majorHAnsi" w:hAnsiTheme="majorHAnsi" w:cstheme="minorHAnsi"/>
           <w:sz w:val="18"/>
           <w:szCs w:val="18"/>
         </w:rPr>
@@ -1886,7 +2216,7 @@
       </w:r>
       <w:r>
         <w:rPr>
-          <w:rFonts w:asciiTheme="minorHAnsi" w:hAnsiTheme="minorHAnsi" w:cstheme="minorHAnsi"/>
+          <w:rFonts w:asciiTheme="majorHAnsi" w:hAnsiTheme="majorHAnsi" w:cstheme="minorHAnsi"/>
           <w:sz w:val="18"/>
           <w:szCs w:val="18"/>
         </w:rPr>
@@ -1894,7 +2224,7 @@
       </w:r>
       <w:r>
         <w:rPr>
-          <w:rFonts w:asciiTheme="minorHAnsi" w:hAnsiTheme="minorHAnsi" w:cstheme="minorHAnsi"/>
+          <w:rFonts w:asciiTheme="majorHAnsi" w:hAnsiTheme="majorHAnsi" w:cstheme="minorHAnsi"/>
           <w:sz w:val="18"/>
           <w:szCs w:val="18"/>
         </w:rPr>
@@ -1902,7 +2232,7 @@
       </w:r>
       <w:r>
         <w:rPr>
-          <w:rFonts w:asciiTheme="minorHAnsi" w:hAnsiTheme="minorHAnsi" w:cstheme="minorHAnsi"/>
+          <w:rFonts w:asciiTheme="majorHAnsi" w:hAnsiTheme="majorHAnsi" w:cstheme="minorHAnsi"/>
           <w:sz w:val="18"/>
           <w:szCs w:val="18"/>
         </w:rPr>
@@ -1910,7 +2240,7 @@
       </w:r>
       <w:r>
         <w:rPr>
-          <w:rFonts w:asciiTheme="minorHAnsi" w:hAnsiTheme="minorHAnsi" w:cstheme="minorHAnsi"/>
+          <w:rFonts w:asciiTheme="majorHAnsi" w:hAnsiTheme="majorHAnsi" w:cstheme="minorHAnsi"/>
           <w:sz w:val="18"/>
           <w:szCs w:val="18"/>
         </w:rPr>
@@ -1921,7 +2251,7 @@
       <w:pPr>
         <w:pStyle w:val="BodyText"/>
         <w:rPr>
-          <w:rFonts w:asciiTheme="minorHAnsi" w:hAnsiTheme="minorHAnsi" w:cstheme="minorHAnsi"/>
+          <w:rFonts w:asciiTheme="majorHAnsi" w:hAnsiTheme="majorHAnsi" w:cstheme="minorHAnsi"/>
           <w:sz w:val="20"/>
           <w:szCs w:val="20"/>
         </w:rPr>
@@ -1936,18 +2266,20 @@
         </w:numPr>
         <w:ind w:left="360"/>
         <w:rPr>
-          <w:rFonts w:asciiTheme="minorHAnsi" w:hAnsiTheme="minorHAnsi" w:cstheme="minorHAnsi"/>
-          <w:sz w:val="20"/>
-          <w:szCs w:val="20"/>
-        </w:rPr>
-      </w:pPr>
-      <w:r>
-        <w:rPr>
-          <w:rFonts w:asciiTheme="minorHAnsi" w:hAnsiTheme="minorHAnsi" w:cstheme="minorHAnsi"/>
-          <w:sz w:val="20"/>
-          <w:szCs w:val="20"/>
-        </w:rPr>
-        <w:t>Developed a dynamic artist website using React and Next.js, incorporating a responsive front end with an intuitive user interface.</w:t>
+          <w:rFonts w:asciiTheme="majorHAnsi" w:hAnsiTheme="majorHAnsi" w:cstheme="minorHAnsi"/>
+          <w:sz w:val="20"/>
+          <w:szCs w:val="20"/>
+        </w:rPr>
+      </w:pPr>
+      <w:bookmarkStart w:id="44" w:name="OLE_LINK112"/>
+      <w:bookmarkStart w:id="45" w:name="OLE_LINK113"/>
+      <w:r>
+        <w:rPr>
+          <w:rFonts w:asciiTheme="majorHAnsi" w:hAnsiTheme="majorHAnsi" w:cstheme="minorHAnsi"/>
+          <w:sz w:val="20"/>
+          <w:szCs w:val="20"/>
+        </w:rPr>
+        <w:t>Developed a dynamic artist website using React and Next.js, creating a responsive front end with an intuitive user interface.</w:t>
       </w:r>
     </w:p>
     <w:p>
@@ -1959,18 +2291,52 @@
         </w:numPr>
         <w:ind w:left="360"/>
         <w:rPr>
-          <w:rFonts w:asciiTheme="minorHAnsi" w:hAnsiTheme="minorHAnsi" w:cstheme="minorHAnsi"/>
-          <w:sz w:val="20"/>
-          <w:szCs w:val="20"/>
-        </w:rPr>
-      </w:pPr>
-      <w:r>
-        <w:rPr>
-          <w:rFonts w:asciiTheme="minorHAnsi" w:hAnsiTheme="minorHAnsi" w:cstheme="minorHAnsi"/>
-          <w:sz w:val="20"/>
-          <w:szCs w:val="20"/>
-        </w:rPr>
-        <w:t>Built and optimized secure back-end APIs with Node.js and PostgreSQL, enabling real-time data handling and multimedia management to support high user engagement.</w:t>
+          <w:rFonts w:asciiTheme="majorHAnsi" w:hAnsiTheme="majorHAnsi" w:cstheme="minorHAnsi"/>
+          <w:sz w:val="20"/>
+          <w:szCs w:val="20"/>
+        </w:rPr>
+      </w:pPr>
+      <w:r>
+        <w:rPr>
+          <w:rFonts w:asciiTheme="majorHAnsi" w:hAnsiTheme="majorHAnsi" w:cstheme="minorHAnsi"/>
+          <w:sz w:val="20"/>
+          <w:szCs w:val="20"/>
+        </w:rPr>
+        <w:t xml:space="preserve">Built and </w:t>
+      </w:r>
+      <w:proofErr w:type="spellStart"/>
+      <w:r>
+        <w:rPr>
+          <w:rFonts w:asciiTheme="majorHAnsi" w:hAnsiTheme="majorHAnsi" w:cstheme="minorHAnsi"/>
+          <w:sz w:val="20"/>
+          <w:szCs w:val="20"/>
+        </w:rPr>
+        <w:t>optimi</w:t>
+      </w:r>
+      <w:r>
+        <w:rPr>
+          <w:rFonts w:asciiTheme="majorHAnsi" w:hAnsiTheme="majorHAnsi" w:cstheme="minorHAnsi"/>
+          <w:sz w:val="20"/>
+          <w:szCs w:val="20"/>
+        </w:rPr>
+        <w:t>s</w:t>
+      </w:r>
+      <w:r>
+        <w:rPr>
+          <w:rFonts w:asciiTheme="majorHAnsi" w:hAnsiTheme="majorHAnsi" w:cstheme="minorHAnsi"/>
+          <w:sz w:val="20"/>
+          <w:szCs w:val="20"/>
+        </w:rPr>
+        <w:t>ed</w:t>
+      </w:r>
+      <w:proofErr w:type="spellEnd"/>
+      <w:r>
+        <w:rPr>
+          <w:rFonts w:asciiTheme="majorHAnsi" w:hAnsiTheme="majorHAnsi" w:cstheme="minorHAnsi"/>
+          <w:sz w:val="20"/>
+          <w:szCs w:val="20"/>
+        </w:rPr>
+        <w:t xml:space="preserve"> secure back-end APIs with Node.js and PostgreSQL for real-time data handling and multimedia management, boosting user engagement.</w:t>
       </w:r>
     </w:p>
     <w:p>
@@ -1982,51 +2348,31 @@
         </w:numPr>
         <w:ind w:left="360"/>
         <w:rPr>
-          <w:rFonts w:asciiTheme="minorHAnsi" w:hAnsiTheme="minorHAnsi" w:cstheme="minorHAnsi"/>
-          <w:sz w:val="20"/>
-          <w:szCs w:val="20"/>
-        </w:rPr>
-      </w:pPr>
-      <w:r>
-        <w:rPr>
-          <w:rFonts w:asciiTheme="minorHAnsi" w:hAnsiTheme="minorHAnsi" w:cstheme="minorHAnsi"/>
-          <w:b/>
-          <w:bCs/>
+          <w:rFonts w:asciiTheme="majorHAnsi" w:hAnsiTheme="majorHAnsi" w:cstheme="minorHAnsi"/>
+          <w:sz w:val="20"/>
+          <w:szCs w:val="20"/>
+        </w:rPr>
+      </w:pPr>
+      <w:r>
+        <w:rPr>
+          <w:rFonts w:asciiTheme="majorHAnsi" w:hAnsiTheme="majorHAnsi" w:cstheme="minorHAnsi"/>
           <w:sz w:val="20"/>
           <w:szCs w:val="20"/>
           <w:lang w:val="en-GB"/>
         </w:rPr>
-        <w:t>Implemented</w:t>
-      </w:r>
-      <w:r>
-        <w:rPr>
-          <w:rFonts w:asciiTheme="minorHAnsi" w:hAnsiTheme="minorHAnsi" w:cstheme="minorHAnsi"/>
+        <w:t>I</w:t>
+      </w:r>
+      <w:r>
+        <w:rPr>
+          <w:rFonts w:asciiTheme="majorHAnsi" w:hAnsiTheme="majorHAnsi" w:cstheme="minorHAnsi"/>
           <w:sz w:val="20"/>
           <w:szCs w:val="20"/>
           <w:lang w:val="en-GB"/>
         </w:rPr>
-        <w:t xml:space="preserve"> scalable storage solutions using </w:t>
-      </w:r>
-      <w:r>
-        <w:rPr>
-          <w:rFonts w:asciiTheme="minorHAnsi" w:hAnsiTheme="minorHAnsi" w:cstheme="minorHAnsi"/>
-          <w:b/>
-          <w:bCs/>
-          <w:sz w:val="20"/>
-          <w:szCs w:val="20"/>
-          <w:lang w:val="en-GB"/>
-        </w:rPr>
-        <w:t>AWS S3</w:t>
-      </w:r>
-      <w:r>
-        <w:rPr>
-          <w:rFonts w:asciiTheme="minorHAnsi" w:hAnsiTheme="minorHAnsi" w:cstheme="minorHAnsi"/>
-          <w:sz w:val="20"/>
-          <w:szCs w:val="20"/>
-          <w:lang w:val="en-GB"/>
-        </w:rPr>
-        <w:t xml:space="preserve"> for efficient media storage and retrieval, improving load times and enhancing the user experience.</w:t>
-      </w:r>
+        <w:t>mplemented scalable storage solutions with AWS S3 for efficient media storage, improving load times and enhancing user experience.</w:t>
+      </w:r>
+      <w:bookmarkEnd w:id="44"/>
+      <w:bookmarkEnd w:id="45"/>
     </w:p>
     <w:p>
       <w:pPr>
@@ -2037,51 +2383,43 @@
         </w:numPr>
         <w:ind w:left="360"/>
         <w:rPr>
-          <w:rFonts w:asciiTheme="minorHAnsi" w:hAnsiTheme="minorHAnsi" w:cstheme="minorHAnsi"/>
-          <w:sz w:val="20"/>
-          <w:szCs w:val="20"/>
-        </w:rPr>
-      </w:pPr>
-      <w:r>
-        <w:rPr>
-          <w:rFonts w:asciiTheme="minorHAnsi" w:hAnsiTheme="minorHAnsi" w:cstheme="minorHAnsi"/>
-          <w:sz w:val="20"/>
-          <w:szCs w:val="20"/>
-        </w:rPr>
-        <w:t>Designed a content management dashboard for artists, allowing for direct updates to music, videos, and store items, streamlining subscriber engagement and site management.</w:t>
-      </w:r>
-    </w:p>
-    <w:p>
-      <w:pPr>
-        <w:pStyle w:val="BodyText"/>
-        <w:numPr>
-          <w:ilvl w:val="0"/>
-          <w:numId w:val="1"/>
-        </w:numPr>
-        <w:ind w:left="360"/>
-        <w:rPr>
-          <w:rFonts w:asciiTheme="minorHAnsi" w:hAnsiTheme="minorHAnsi" w:cstheme="minorHAnsi"/>
-          <w:sz w:val="20"/>
-          <w:szCs w:val="20"/>
-        </w:rPr>
-      </w:pPr>
-      <w:r>
-        <w:rPr>
-          <w:rFonts w:asciiTheme="minorHAnsi" w:hAnsiTheme="minorHAnsi" w:cstheme="minorHAnsi"/>
-          <w:sz w:val="20"/>
-          <w:szCs w:val="20"/>
-        </w:rPr>
-        <w:t>Ensured security and scalability of the platform, adhering to best practices in API design, database management, and server configuration.</w:t>
-      </w:r>
-      <w:r>
-        <w:rPr>
-          <w:rFonts w:asciiTheme="minorHAnsi" w:hAnsiTheme="minorHAnsi" w:cstheme="minorHAnsi"/>
+          <w:rFonts w:asciiTheme="majorHAnsi" w:hAnsiTheme="majorHAnsi" w:cstheme="minorHAnsi"/>
+          <w:sz w:val="20"/>
+          <w:szCs w:val="20"/>
+        </w:rPr>
+      </w:pPr>
+      <w:r>
+        <w:rPr>
+          <w:rFonts w:asciiTheme="majorHAnsi" w:hAnsiTheme="majorHAnsi" w:cstheme="minorHAnsi"/>
           <w:bCs/>
           <w:sz w:val="20"/>
           <w:szCs w:val="20"/>
         </w:rPr>
-        <w:t xml:space="preserve"> </w:t>
-      </w:r>
+        <w:t>Designed a content management dashboard for direct updates to music, videos, and store items, streamlining subscriber engagement while ensuring platform security and scalability through best practices in API design and server configuration.</w:t>
+      </w:r>
+    </w:p>
+    <w:bookmarkEnd w:id="2"/>
+    <w:bookmarkEnd w:id="3"/>
+    <w:p>
+      <w:pPr>
+        <w:pStyle w:val="BodyText"/>
+        <w:rPr>
+          <w:rFonts w:asciiTheme="majorHAnsi" w:hAnsiTheme="majorHAnsi" w:cstheme="minorHAnsi"/>
+          <w:bCs/>
+          <w:sz w:val="20"/>
+          <w:szCs w:val="20"/>
+        </w:rPr>
+      </w:pPr>
+    </w:p>
+    <w:p>
+      <w:pPr>
+        <w:pStyle w:val="BodyText"/>
+        <w:rPr>
+          <w:rFonts w:asciiTheme="majorHAnsi" w:hAnsiTheme="majorHAnsi" w:cstheme="minorHAnsi"/>
+          <w:sz w:val="20"/>
+          <w:szCs w:val="20"/>
+        </w:rPr>
+      </w:pPr>
     </w:p>
     <w:sectPr>
       <w:pgSz w:w="11906" w:h="16838"/>
@@ -2091,6 +2429,44 @@
     </w:sectPr>
   </w:body>
 </w:document>
+</file>
+
+<file path=word/endnotes.xml><?xml version="1.0" encoding="utf-8"?>
+<w:endnotes xmlns:wpc="http://schemas.microsoft.com/office/word/2010/wordprocessingCanvas" xmlns:cx="http://schemas.microsoft.com/office/drawing/2014/chartex" xmlns:cx1="http://schemas.microsoft.com/office/drawing/2015/9/8/chartex" xmlns:cx2="http://schemas.microsoft.com/office/drawing/2015/10/21/chartex" xmlns:cx3="http://schemas.microsoft.com/office/drawing/2016/5/9/chartex" xmlns:cx4="http://schemas.microsoft.com/office/drawing/2016/5/10/chartex" xmlns:cx5="http://schemas.microsoft.com/office/drawing/2016/5/11/chartex" xmlns:cx6="http://schemas.microsoft.com/office/drawing/2016/5/12/chartex" xmlns:cx7="http://schemas.microsoft.com/office/drawing/2016/5/13/chartex" xmlns:cx8="http://schemas.microsoft.com/office/drawing/2016/5/14/chartex" xmlns:mc="http://schemas.openxmlformats.org/markup-compatibility/2006" xmlns:aink="http://schemas.microsoft.com/office/drawing/2016/ink" xmlns:am3d="http://schemas.microsoft.com/office/drawing/2017/model3d" xmlns:o="urn:schemas-microsoft-com:office:office" xmlns:oel="http://schemas.microsoft.com/office/2019/extlst" xmlns:r="http://schemas.openxmlformats.org/officeDocument/2006/relationships" xmlns:m="http://schemas.openxmlformats.org/officeDocument/2006/math" xmlns:v="urn:schemas-microsoft-com:vml" xmlns:wp14="http://schemas.microsoft.com/office/word/2010/wordprocessingDrawing" xmlns:wp="http://schemas.openxmlformats.org/drawingml/2006/wordprocessingDrawing" xmlns:w10="urn:schemas-microsoft-com:office:word" xmlns:w="http://schemas.openxmlformats.org/wordprocessingml/2006/main" xmlns:w14="http://schemas.microsoft.com/office/word/2010/wordml" xmlns:w15="http://schemas.microsoft.com/office/word/2012/wordml" xmlns:w16cex="http://schemas.microsoft.com/office/word/2018/wordml/cex" xmlns:w16cid="http://schemas.microsoft.com/office/word/2016/wordml/cid" xmlns:w16="http://schemas.microsoft.com/office/word/2018/wordml" xmlns:w16du="http://schemas.microsoft.com/office/word/2023/wordml/word16du" xmlns:w16sdtdh="http://schemas.microsoft.com/office/word/2020/wordml/sdtdatahash" xmlns:w16se="http://schemas.microsoft.com/office/word/2015/wordml/symex" xmlns:wpg="http://schemas.microsoft.com/office/word/2010/wordprocessingGroup" xmlns:wpi="http://schemas.microsoft.com/office/word/2010/wordprocessingInk" xmlns:wne="http://schemas.microsoft.com/office/word/2006/wordml" xmlns:wps="http://schemas.microsoft.com/office/word/2010/wordprocessingShape" mc:Ignorable="w14 w15 w16se w16cid w16 w16cex w16sdtdh w16du wp14">
+  <w:endnote w:type="separator" w:id="-1">
+    <w:p>
+      <w:r>
+        <w:separator/>
+      </w:r>
+    </w:p>
+  </w:endnote>
+  <w:endnote w:type="continuationSeparator" w:id="0">
+    <w:p>
+      <w:r>
+        <w:continuationSeparator/>
+      </w:r>
+    </w:p>
+  </w:endnote>
+</w:endnotes>
+</file>
+
+<file path=word/footnotes.xml><?xml version="1.0" encoding="utf-8"?>
+<w:footnotes xmlns:wpc="http://schemas.microsoft.com/office/word/2010/wordprocessingCanvas" xmlns:cx="http://schemas.microsoft.com/office/drawing/2014/chartex" xmlns:cx1="http://schemas.microsoft.com/office/drawing/2015/9/8/chartex" xmlns:cx2="http://schemas.microsoft.com/office/drawing/2015/10/21/chartex" xmlns:cx3="http://schemas.microsoft.com/office/drawing/2016/5/9/chartex" xmlns:cx4="http://schemas.microsoft.com/office/drawing/2016/5/10/chartex" xmlns:cx5="http://schemas.microsoft.com/office/drawing/2016/5/11/chartex" xmlns:cx6="http://schemas.microsoft.com/office/drawing/2016/5/12/chartex" xmlns:cx7="http://schemas.microsoft.com/office/drawing/2016/5/13/chartex" xmlns:cx8="http://schemas.microsoft.com/office/drawing/2016/5/14/chartex" xmlns:mc="http://schemas.openxmlformats.org/markup-compatibility/2006" xmlns:aink="http://schemas.microsoft.com/office/drawing/2016/ink" xmlns:am3d="http://schemas.microsoft.com/office/drawing/2017/model3d" xmlns:o="urn:schemas-microsoft-com:office:office" xmlns:oel="http://schemas.microsoft.com/office/2019/extlst" xmlns:r="http://schemas.openxmlformats.org/officeDocument/2006/relationships" xmlns:m="http://schemas.openxmlformats.org/officeDocument/2006/math" xmlns:v="urn:schemas-microsoft-com:vml" xmlns:wp14="http://schemas.microsoft.com/office/word/2010/wordprocessingDrawing" xmlns:wp="http://schemas.openxmlformats.org/drawingml/2006/wordprocessingDrawing" xmlns:w10="urn:schemas-microsoft-com:office:word" xmlns:w="http://schemas.openxmlformats.org/wordprocessingml/2006/main" xmlns:w14="http://schemas.microsoft.com/office/word/2010/wordml" xmlns:w15="http://schemas.microsoft.com/office/word/2012/wordml" xmlns:w16cex="http://schemas.microsoft.com/office/word/2018/wordml/cex" xmlns:w16cid="http://schemas.microsoft.com/office/word/2016/wordml/cid" xmlns:w16="http://schemas.microsoft.com/office/word/2018/wordml" xmlns:w16du="http://schemas.microsoft.com/office/word/2023/wordml/word16du" xmlns:w16sdtdh="http://schemas.microsoft.com/office/word/2020/wordml/sdtdatahash" xmlns:w16se="http://schemas.microsoft.com/office/word/2015/wordml/symex" xmlns:wpg="http://schemas.microsoft.com/office/word/2010/wordprocessingGroup" xmlns:wpi="http://schemas.microsoft.com/office/word/2010/wordprocessingInk" xmlns:wne="http://schemas.microsoft.com/office/word/2006/wordml" xmlns:wps="http://schemas.microsoft.com/office/word/2010/wordprocessingShape" mc:Ignorable="w14 w15 w16se w16cid w16 w16cex w16sdtdh w16du wp14">
+  <w:footnote w:type="separator" w:id="-1">
+    <w:p>
+      <w:r>
+        <w:separator/>
+      </w:r>
+    </w:p>
+  </w:footnote>
+  <w:footnote w:type="continuationSeparator" w:id="0">
+    <w:p>
+      <w:r>
+        <w:continuationSeparator/>
+      </w:r>
+    </w:p>
+  </w:footnote>
+</w:footnotes>
 </file>
 
 <file path=word/numbering.xml><?xml version="1.0" encoding="utf-8"?>
@@ -3201,6 +3577,64 @@
       <w:shd w:val="clear" w:color="auto" w:fill="E1DFDD"/>
     </w:rPr>
   </w:style>
+  <w:style w:type="paragraph" w:styleId="Header">
+    <w:name w:val="header"/>
+    <w:basedOn w:val="Normal"/>
+    <w:link w:val="HeaderChar"/>
+    <w:uiPriority w:val="99"/>
+    <w:unhideWhenUsed/>
+    <w:rsid w:val="00B5548A"/>
+    <w:pPr>
+      <w:tabs>
+        <w:tab w:val="center" w:pos="4513"/>
+        <w:tab w:val="right" w:pos="9026"/>
+      </w:tabs>
+    </w:pPr>
+  </w:style>
+  <w:style w:type="character" w:customStyle="1" w:styleId="HeaderChar">
+    <w:name w:val="Header Char"/>
+    <w:basedOn w:val="DefaultParagraphFont"/>
+    <w:link w:val="Header"/>
+    <w:uiPriority w:val="99"/>
+    <w:rsid w:val="00B5548A"/>
+    <w:rPr>
+      <w:rFonts w:ascii="Verdana" w:eastAsia="Verdana" w:hAnsi="Verdana" w:cs="Verdana"/>
+      <w:kern w:val="0"/>
+      <w:sz w:val="22"/>
+      <w:szCs w:val="22"/>
+      <w:lang w:val="en-US"/>
+      <w14:ligatures w14:val="none"/>
+    </w:rPr>
+  </w:style>
+  <w:style w:type="paragraph" w:styleId="Footer">
+    <w:name w:val="footer"/>
+    <w:basedOn w:val="Normal"/>
+    <w:link w:val="FooterChar"/>
+    <w:uiPriority w:val="99"/>
+    <w:unhideWhenUsed/>
+    <w:rsid w:val="00B5548A"/>
+    <w:pPr>
+      <w:tabs>
+        <w:tab w:val="center" w:pos="4513"/>
+        <w:tab w:val="right" w:pos="9026"/>
+      </w:tabs>
+    </w:pPr>
+  </w:style>
+  <w:style w:type="character" w:customStyle="1" w:styleId="FooterChar">
+    <w:name w:val="Footer Char"/>
+    <w:basedOn w:val="DefaultParagraphFont"/>
+    <w:link w:val="Footer"/>
+    <w:uiPriority w:val="99"/>
+    <w:rsid w:val="00B5548A"/>
+    <w:rPr>
+      <w:rFonts w:ascii="Verdana" w:eastAsia="Verdana" w:hAnsi="Verdana" w:cs="Verdana"/>
+      <w:kern w:val="0"/>
+      <w:sz w:val="22"/>
+      <w:szCs w:val="22"/>
+      <w:lang w:val="en-US"/>
+      <w14:ligatures w14:val="none"/>
+    </w:rPr>
+  </w:style>
 </w:styles>
 </file>
 
@@ -3497,4 +3931,16 @@
     </a:ext>
   </a:extLst>
 </a:theme>
+</file>
+
+<file path=customXml/item1.xml><?xml version="1.0" encoding="utf-8"?>
+<b:Sources xmlns:b="http://schemas.openxmlformats.org/officeDocument/2006/bibliography" xmlns="http://schemas.openxmlformats.org/officeDocument/2006/bibliography" SelectedStyle="/APASixthEditionOfficeOnline.xsl" StyleName="APA" Version="6"/>
+</file>
+
+<file path=customXml/itemProps1.xml><?xml version="1.0" encoding="utf-8"?>
+<ds:datastoreItem xmlns:ds="http://schemas.openxmlformats.org/officeDocument/2006/customXml" ds:itemID="{E767533F-5A1B-524A-8EAA-98FC63562A8D}">
+  <ds:schemaRefs>
+    <ds:schemaRef ds:uri="http://schemas.openxmlformats.org/officeDocument/2006/bibliography"/>
+  </ds:schemaRefs>
+</ds:datastoreItem>
 </file>
</xml_diff>